<commit_message>
worked in the wrong dir, now it's fixed
</commit_message>
<xml_diff>
--- a/lab 3/documentation.docx
+++ b/lab 3/documentation.docx
@@ -14,7 +14,7 @@
         </w:rPr>
         <w:t xml:space="preserve">GitHub Link: </w:t>
       </w:r>
-      <w:hyperlink r:id="rId4" w:history="1">
+      <w:hyperlink r:id="rId7" w:history="1">
         <w:r>
           <w:rPr>
             <w:rStyle w:val="Hyperlink"/>
@@ -30,19 +30,21 @@
           <w:lang w:val="en-US"/>
         </w:rPr>
       </w:pPr>
-      <w:r>
+    </w:p>
+    <w:p>
+      <w:pPr>
+        <w:pStyle w:val="Title"/>
+        <w:jc w:val="center"/>
         <w:rPr>
           <w:lang w:val="en-US"/>
         </w:rPr>
-        <w:t>Each method is documentated in the code</w:t>
-      </w:r>
-    </w:p>
-    <w:p>
-      <w:pPr>
+      </w:pPr>
+      <w:r>
         <w:rPr>
           <w:lang w:val="en-US"/>
         </w:rPr>
-      </w:pPr>
+        <w:t>Lab 3 – Documentation</w:t>
+      </w:r>
     </w:p>
     <w:p>
       <w:pPr>
@@ -50,10 +52,2413 @@
           <w:lang w:val="en-US"/>
         </w:rPr>
       </w:pPr>
-      <w:r>
+    </w:p>
+    <w:p>
+      <w:pPr>
+        <w:pStyle w:val="Heading1"/>
+      </w:pPr>
+      <w:r>
+        <w:t xml:space="preserve">Purpose </w:t>
+      </w:r>
+    </w:p>
+    <w:p>
+      <w:r>
+        <w:t>The purpose of this lab was to implement a scanning algorithm for the language specified during Lab1, using the Symbol Table from Lab 2</w:t>
+      </w:r>
+    </w:p>
+    <w:p/>
+    <w:p>
+      <w:r>
+        <w:rPr>
+          <w:rStyle w:val="Heading1Char"/>
+        </w:rPr>
+        <w:t>Implementation</w:t>
+      </w:r>
+      <w:r>
+        <w:t xml:space="preserve"> </w:t>
+      </w:r>
+    </w:p>
+    <w:p>
+      <w:r>
+        <w:t xml:space="preserve">The algorithm goes through the program code line by line and does the following steps: </w:t>
+      </w:r>
+    </w:p>
+    <w:p>
+      <w:pPr>
+        <w:pStyle w:val="ListParagraph"/>
+        <w:numPr>
+          <w:ilvl w:val="0"/>
+          <w:numId w:val="1"/>
+        </w:numPr>
+      </w:pPr>
+      <w:r>
+        <w:t xml:space="preserve">Tokenize </w:t>
+      </w:r>
+    </w:p>
+    <w:p>
+      <w:pPr>
+        <w:pStyle w:val="HTMLPreformatted"/>
+        <w:shd w:val="clear" w:color="auto" w:fill="FFFFFF"/>
+        <w:ind w:left="1068"/>
+        <w:rPr>
+          <w:color w:val="000000"/>
+          <w:sz w:val="23"/>
+          <w:szCs w:val="23"/>
+        </w:rPr>
+      </w:pPr>
+      <w:r>
+        <w:rPr>
+          <w:color w:val="000000"/>
+          <w:sz w:val="23"/>
+          <w:szCs w:val="23"/>
+        </w:rPr>
+        <w:t xml:space="preserve">split = </w:t>
+      </w:r>
+      <w:r>
+        <w:rPr>
+          <w:color w:val="000080"/>
+          <w:sz w:val="23"/>
+          <w:szCs w:val="23"/>
+        </w:rPr>
+        <w:t>list</w:t>
+      </w:r>
+      <w:r>
+        <w:rPr>
+          <w:color w:val="000000"/>
+          <w:sz w:val="23"/>
+          <w:szCs w:val="23"/>
+        </w:rPr>
+        <w:t>(</w:t>
+      </w:r>
+      <w:r>
+        <w:rPr>
+          <w:color w:val="000080"/>
+          <w:sz w:val="23"/>
+          <w:szCs w:val="23"/>
+        </w:rPr>
+        <w:t>filter</w:t>
+      </w:r>
+      <w:r>
+        <w:rPr>
+          <w:color w:val="000000"/>
+          <w:sz w:val="23"/>
+          <w:szCs w:val="23"/>
+        </w:rPr>
+        <w:t>(</w:t>
+      </w:r>
+      <w:r>
+        <w:rPr>
+          <w:b/>
+          <w:bCs/>
+          <w:color w:val="000080"/>
+          <w:sz w:val="23"/>
+          <w:szCs w:val="23"/>
+        </w:rPr>
+        <w:t xml:space="preserve">lambda </w:t>
+      </w:r>
+      <w:r>
+        <w:rPr>
+          <w:color w:val="000000"/>
+          <w:sz w:val="23"/>
+          <w:szCs w:val="23"/>
+        </w:rPr>
+        <w:t xml:space="preserve">x: x </w:t>
+      </w:r>
+      <w:r>
+        <w:rPr>
+          <w:b/>
+          <w:bCs/>
+          <w:color w:val="000080"/>
+          <w:sz w:val="23"/>
+          <w:szCs w:val="23"/>
+        </w:rPr>
+        <w:t xml:space="preserve">is not None and </w:t>
+      </w:r>
+      <w:r>
+        <w:rPr>
+          <w:color w:val="000000"/>
+          <w:sz w:val="23"/>
+          <w:szCs w:val="23"/>
+        </w:rPr>
+        <w:t xml:space="preserve">x != </w:t>
+      </w:r>
+      <w:r>
+        <w:rPr>
+          <w:b/>
+          <w:bCs/>
+          <w:color w:val="008080"/>
+          <w:sz w:val="23"/>
+          <w:szCs w:val="23"/>
+        </w:rPr>
+        <w:t>''</w:t>
+      </w:r>
+      <w:r>
+        <w:rPr>
+          <w:color w:val="000000"/>
+          <w:sz w:val="23"/>
+          <w:szCs w:val="23"/>
+        </w:rPr>
+        <w:t xml:space="preserve">, </w:t>
+      </w:r>
+      <w:r>
+        <w:rPr>
+          <w:color w:val="000080"/>
+          <w:sz w:val="23"/>
+          <w:szCs w:val="23"/>
+        </w:rPr>
+        <w:t>map</w:t>
+      </w:r>
+      <w:r>
+        <w:rPr>
+          <w:color w:val="000000"/>
+          <w:sz w:val="23"/>
+          <w:szCs w:val="23"/>
+        </w:rPr>
+        <w:t>(</w:t>
+      </w:r>
+      <w:r>
+        <w:rPr>
+          <w:b/>
+          <w:bCs/>
+          <w:color w:val="000080"/>
+          <w:sz w:val="23"/>
+          <w:szCs w:val="23"/>
+        </w:rPr>
+        <w:t xml:space="preserve">lambda </w:t>
+      </w:r>
+      <w:r>
+        <w:rPr>
+          <w:color w:val="000000"/>
+          <w:sz w:val="23"/>
+          <w:szCs w:val="23"/>
+        </w:rPr>
+        <w:t>x: x.strip(), split)))</w:t>
+      </w:r>
+    </w:p>
+    <w:p>
+      <w:pPr>
+        <w:pStyle w:val="ListParagraph"/>
+        <w:ind w:left="1068"/>
+      </w:pPr>
+    </w:p>
+    <w:p>
+      <w:pPr>
+        <w:pStyle w:val="ListParagraph"/>
+        <w:numPr>
+          <w:ilvl w:val="0"/>
+          <w:numId w:val="1"/>
+        </w:numPr>
+      </w:pPr>
+      <w:r>
+        <w:t xml:space="preserve">Classify </w:t>
+      </w:r>
+    </w:p>
+    <w:p>
+      <w:pPr>
+        <w:pStyle w:val="HTMLPreformatted"/>
+        <w:shd w:val="clear" w:color="auto" w:fill="FFFFFF"/>
+        <w:ind w:left="1068"/>
+        <w:rPr>
+          <w:color w:val="000000"/>
+          <w:sz w:val="23"/>
+          <w:szCs w:val="23"/>
+        </w:rPr>
+      </w:pPr>
+      <w:r>
+        <w:rPr>
+          <w:b/>
+          <w:bCs/>
+          <w:color w:val="000080"/>
+          <w:sz w:val="23"/>
+          <w:szCs w:val="23"/>
+        </w:rPr>
+        <w:t xml:space="preserve">if </w:t>
+      </w:r>
+      <w:r>
+        <w:rPr>
+          <w:color w:val="000000"/>
+          <w:sz w:val="23"/>
+          <w:szCs w:val="23"/>
+        </w:rPr>
+        <w:t xml:space="preserve">token </w:t>
+      </w:r>
+      <w:r>
+        <w:rPr>
+          <w:b/>
+          <w:bCs/>
+          <w:color w:val="000080"/>
+          <w:sz w:val="23"/>
+          <w:szCs w:val="23"/>
+        </w:rPr>
+        <w:t xml:space="preserve">in </w:t>
+      </w:r>
+      <w:r>
+        <w:rPr>
+          <w:color w:val="000000"/>
+          <w:sz w:val="23"/>
+          <w:szCs w:val="23"/>
+        </w:rPr>
+        <w:t xml:space="preserve">reservedWords </w:t>
+      </w:r>
+      <w:r>
+        <w:rPr>
+          <w:b/>
+          <w:bCs/>
+          <w:color w:val="000080"/>
+          <w:sz w:val="23"/>
+          <w:szCs w:val="23"/>
+        </w:rPr>
+        <w:t xml:space="preserve">or </w:t>
+      </w:r>
+      <w:r>
+        <w:rPr>
+          <w:color w:val="000000"/>
+          <w:sz w:val="23"/>
+          <w:szCs w:val="23"/>
+        </w:rPr>
+        <w:t xml:space="preserve">token </w:t>
+      </w:r>
+      <w:r>
+        <w:rPr>
+          <w:b/>
+          <w:bCs/>
+          <w:color w:val="000080"/>
+          <w:sz w:val="23"/>
+          <w:szCs w:val="23"/>
+        </w:rPr>
+        <w:t xml:space="preserve">in </w:t>
+      </w:r>
+      <w:r>
+        <w:rPr>
+          <w:color w:val="000000"/>
+          <w:sz w:val="23"/>
+          <w:szCs w:val="23"/>
+        </w:rPr>
+        <w:t>reservedOperatorsSeparators:</w:t>
+      </w:r>
+      <w:r>
+        <w:rPr>
+          <w:color w:val="000000"/>
+          <w:sz w:val="23"/>
+          <w:szCs w:val="23"/>
+        </w:rPr>
+        <w:br/>
+        <w:t xml:space="preserve">    </w:t>
+      </w:r>
+      <w:r>
+        <w:rPr>
+          <w:color w:val="94558D"/>
+          <w:sz w:val="23"/>
+          <w:szCs w:val="23"/>
+        </w:rPr>
+        <w:t>self</w:t>
+      </w:r>
+      <w:r>
+        <w:rPr>
+          <w:color w:val="000000"/>
+          <w:sz w:val="23"/>
+          <w:szCs w:val="23"/>
+        </w:rPr>
+        <w:t>.pif[token] = -</w:t>
+      </w:r>
+      <w:r>
+        <w:rPr>
+          <w:color w:val="0000FF"/>
+          <w:sz w:val="23"/>
+          <w:szCs w:val="23"/>
+        </w:rPr>
+        <w:t>1</w:t>
+      </w:r>
+    </w:p>
+    <w:p>
+      <w:pPr>
+        <w:pStyle w:val="ListParagraph"/>
+        <w:ind w:left="1068"/>
+      </w:pPr>
+    </w:p>
+    <w:p>
+      <w:pPr>
+        <w:pStyle w:val="ListParagraph"/>
+        <w:numPr>
+          <w:ilvl w:val="0"/>
+          <w:numId w:val="1"/>
+        </w:numPr>
+      </w:pPr>
+      <w:r>
+        <w:t>Codify</w:t>
+      </w:r>
+    </w:p>
+    <w:p>
+      <w:pPr>
+        <w:pStyle w:val="HTMLPreformatted"/>
+        <w:shd w:val="clear" w:color="auto" w:fill="FFFFFF"/>
+        <w:ind w:left="1068"/>
+        <w:rPr>
+          <w:color w:val="000000"/>
+          <w:sz w:val="23"/>
+          <w:szCs w:val="23"/>
+        </w:rPr>
+      </w:pPr>
+      <w:r>
+        <w:rPr>
+          <w:b/>
+          <w:bCs/>
+          <w:color w:val="000080"/>
+          <w:sz w:val="23"/>
+          <w:szCs w:val="23"/>
+        </w:rPr>
+        <w:t xml:space="preserve">elif </w:t>
+      </w:r>
+      <w:r>
+        <w:rPr>
+          <w:color w:val="000000"/>
+          <w:sz w:val="23"/>
+          <w:szCs w:val="23"/>
+        </w:rPr>
+        <w:t>is_float_or_identifier(token):</w:t>
+      </w:r>
+      <w:r>
+        <w:rPr>
+          <w:color w:val="000000"/>
+          <w:sz w:val="23"/>
+          <w:szCs w:val="23"/>
+        </w:rPr>
+        <w:br/>
+        <w:t xml:space="preserve">    index = </w:t>
+      </w:r>
+      <w:r>
+        <w:rPr>
+          <w:color w:val="94558D"/>
+          <w:sz w:val="23"/>
+          <w:szCs w:val="23"/>
+        </w:rPr>
+        <w:t>self</w:t>
+      </w:r>
+      <w:r>
+        <w:rPr>
+          <w:color w:val="000000"/>
+          <w:sz w:val="23"/>
+          <w:szCs w:val="23"/>
+        </w:rPr>
+        <w:t>.st.add(token)</w:t>
+      </w:r>
+      <w:r>
+        <w:rPr>
+          <w:color w:val="000000"/>
+          <w:sz w:val="23"/>
+          <w:szCs w:val="23"/>
+        </w:rPr>
+        <w:br/>
+        <w:t xml:space="preserve">    </w:t>
+      </w:r>
+      <w:r>
+        <w:rPr>
+          <w:color w:val="94558D"/>
+          <w:sz w:val="23"/>
+          <w:szCs w:val="23"/>
+        </w:rPr>
+        <w:t>self</w:t>
+      </w:r>
+      <w:r>
+        <w:rPr>
+          <w:color w:val="000000"/>
+          <w:sz w:val="23"/>
+          <w:szCs w:val="23"/>
+        </w:rPr>
+        <w:t>.pif[token] = index</w:t>
+      </w:r>
+    </w:p>
+    <w:p>
+      <w:pPr>
+        <w:pStyle w:val="ListParagraph"/>
+        <w:ind w:left="1068"/>
         <w:rPr>
           <w:lang w:val="en-US"/>
         </w:rPr>
+      </w:pPr>
+    </w:p>
+    <w:p>
+      <w:pPr>
+        <w:rPr>
+          <w:lang w:val="en-US"/>
+        </w:rPr>
+      </w:pPr>
+    </w:p>
+    <w:p>
+      <w:r>
+        <w:t>Each line is split by spaces, separators and operators. We have to take into consideration the distinction between +/- as binary operators and unary operators.</w:t>
+      </w:r>
+    </w:p>
+    <w:p>
+      <w:r>
+        <w:t xml:space="preserve">During runtime, I split each line in tokens. </w:t>
+      </w:r>
+    </w:p>
+    <w:p>
+      <w:r>
+        <w:t>For each token, I check if it is either an:</w:t>
+      </w:r>
+    </w:p>
+    <w:p>
+      <w:r>
+        <w:tab/>
+        <w:t>-separator</w:t>
+      </w:r>
+    </w:p>
+    <w:p>
+      <w:r>
+        <w:tab/>
+        <w:t>-operator</w:t>
+      </w:r>
+    </w:p>
+    <w:p>
+      <w:r>
+        <w:tab/>
+        <w:t>-keyword</w:t>
+      </w:r>
+    </w:p>
+    <w:p>
+      <w:r>
+        <w:tab/>
+        <w:t>-constant</w:t>
+      </w:r>
+    </w:p>
+    <w:p>
+      <w:r>
+        <w:tab/>
+        <w:t>-identifier</w:t>
+      </w:r>
+    </w:p>
+    <w:p>
+      <w:pPr>
+        <w:rPr>
+          <w:lang w:val="en-US"/>
+        </w:rPr>
+      </w:pPr>
+      <w:r>
+        <w:t>Otherwise, it is a Lexical Error and the error is printed in the output file pointing the line and the error.</w:t>
+      </w:r>
+    </w:p>
+    <w:p>
+      <w:r>
+        <w:t>Then, if the token is a constant or identifier, we add it to the symbol table (if it is not already there) and then add the corresponding code of the token + its position in the symbol table to the PIF</w:t>
+      </w:r>
+      <w:r>
+        <w:t>.</w:t>
+      </w:r>
+    </w:p>
+    <w:p/>
+    <w:p>
+      <w:pPr>
+        <w:pStyle w:val="Heading2"/>
+      </w:pPr>
+      <w:r>
+        <w:lastRenderedPageBreak/>
+        <w:t>Instructions</w:t>
+      </w:r>
+    </w:p>
+    <w:p>
+      <w:r>
+        <w:t xml:space="preserve">To analyze a program, my script has to be run from the terminal, like this: </w:t>
+      </w:r>
+    </w:p>
+    <w:p>
+      <w:pPr>
+        <w:pStyle w:val="HTMLPreformatted"/>
+        <w:shd w:val="clear" w:color="auto" w:fill="FFFFFF"/>
+        <w:jc w:val="center"/>
+        <w:rPr>
+          <w:b/>
+          <w:bCs/>
+          <w:color w:val="008080"/>
+          <w:sz w:val="23"/>
+          <w:szCs w:val="23"/>
+        </w:rPr>
+      </w:pPr>
+      <w:r>
+        <w:rPr>
+          <w:b/>
+          <w:bCs/>
+          <w:color w:val="008080"/>
+          <w:sz w:val="23"/>
+          <w:szCs w:val="23"/>
+        </w:rPr>
+        <w:t>analyze &lt;input_file_name&gt;</w:t>
+      </w:r>
+    </w:p>
+    <w:p>
+      <w:pPr>
+        <w:pStyle w:val="HTMLPreformatted"/>
+        <w:shd w:val="clear" w:color="auto" w:fill="FFFFFF"/>
+        <w:jc w:val="center"/>
+        <w:rPr>
+          <w:color w:val="000000"/>
+          <w:sz w:val="23"/>
+          <w:szCs w:val="23"/>
+        </w:rPr>
+      </w:pPr>
+    </w:p>
+    <w:p>
+      <w:pPr>
+        <w:rPr>
+          <w:color w:val="000000"/>
+          <w:sz w:val="23"/>
+          <w:szCs w:val="23"/>
+        </w:rPr>
+      </w:pPr>
+      <w:r>
+        <w:t>If the user fails to provide a file name, the user will be prompted with an Error Message:</w:t>
+      </w:r>
+      <w:r>
+        <w:br/>
+      </w:r>
+      <w:r>
+        <w:tab/>
+      </w:r>
+      <w:r>
+        <w:rPr>
+          <w:b/>
+          <w:bCs/>
+          <w:color w:val="000080"/>
+          <w:sz w:val="23"/>
+          <w:szCs w:val="23"/>
+        </w:rPr>
+        <w:t xml:space="preserve">if </w:t>
+      </w:r>
+      <w:r>
+        <w:rPr>
+          <w:color w:val="000080"/>
+          <w:sz w:val="23"/>
+          <w:szCs w:val="23"/>
+        </w:rPr>
+        <w:t>len</w:t>
+      </w:r>
+      <w:r>
+        <w:rPr>
+          <w:color w:val="000000"/>
+          <w:sz w:val="23"/>
+          <w:szCs w:val="23"/>
+        </w:rPr>
+        <w:t xml:space="preserve">(sys.argv) != </w:t>
+      </w:r>
+      <w:r>
+        <w:rPr>
+          <w:color w:val="0000FF"/>
+          <w:sz w:val="23"/>
+          <w:szCs w:val="23"/>
+        </w:rPr>
+        <w:t>2</w:t>
+      </w:r>
+      <w:r>
+        <w:rPr>
+          <w:color w:val="000000"/>
+          <w:sz w:val="23"/>
+          <w:szCs w:val="23"/>
+        </w:rPr>
+        <w:t>:</w:t>
+      </w:r>
+      <w:r>
+        <w:rPr>
+          <w:color w:val="000000"/>
+          <w:sz w:val="23"/>
+          <w:szCs w:val="23"/>
+        </w:rPr>
+        <w:br/>
+        <w:t xml:space="preserve">   </w:t>
+      </w:r>
+      <w:r>
+        <w:rPr>
+          <w:color w:val="000000"/>
+          <w:sz w:val="23"/>
+          <w:szCs w:val="23"/>
+        </w:rPr>
+        <w:tab/>
+      </w:r>
+      <w:r>
+        <w:rPr>
+          <w:color w:val="000000"/>
+          <w:sz w:val="23"/>
+          <w:szCs w:val="23"/>
+        </w:rPr>
+        <w:tab/>
+      </w:r>
+      <w:r>
+        <w:rPr>
+          <w:b/>
+          <w:bCs/>
+          <w:color w:val="000080"/>
+          <w:sz w:val="23"/>
+          <w:szCs w:val="23"/>
+        </w:rPr>
+        <w:t xml:space="preserve">raise </w:t>
+      </w:r>
+      <w:r>
+        <w:rPr>
+          <w:color w:val="000080"/>
+          <w:sz w:val="23"/>
+          <w:szCs w:val="23"/>
+        </w:rPr>
+        <w:t>Exception</w:t>
+      </w:r>
+      <w:r>
+        <w:rPr>
+          <w:color w:val="000000"/>
+          <w:sz w:val="23"/>
+          <w:szCs w:val="23"/>
+        </w:rPr>
+        <w:t>(</w:t>
+      </w:r>
+      <w:r>
+        <w:rPr>
+          <w:b/>
+          <w:bCs/>
+          <w:color w:val="008080"/>
+          <w:sz w:val="23"/>
+          <w:szCs w:val="23"/>
+        </w:rPr>
+        <w:t>"analyze &lt;input_file_name&gt;"</w:t>
+      </w:r>
+      <w:r>
+        <w:rPr>
+          <w:color w:val="000000"/>
+          <w:sz w:val="23"/>
+          <w:szCs w:val="23"/>
+        </w:rPr>
+        <w:t>)</w:t>
+      </w:r>
+    </w:p>
+    <w:p>
+      <w:pPr>
+        <w:rPr>
+          <w:color w:val="000000"/>
+          <w:sz w:val="23"/>
+          <w:szCs w:val="23"/>
+        </w:rPr>
+      </w:pPr>
+      <w:r>
+        <w:rPr>
+          <w:color w:val="000000"/>
+          <w:sz w:val="23"/>
+          <w:szCs w:val="23"/>
+        </w:rPr>
+        <w:t>For example, let’s say the user wants to scan a file called „program_ultra_smecher.c” (contrary to popular belief, the .c extension comes from the name of my language, namely the C</w:t>
+      </w:r>
+      <w:r>
+        <w:rPr>
+          <w:color w:val="000000"/>
+          <w:sz w:val="23"/>
+          <w:szCs w:val="23"/>
+        </w:rPr>
+        <w:t>thulhu</w:t>
+      </w:r>
+      <w:r>
+        <w:rPr>
+          <w:color w:val="000000"/>
+          <w:sz w:val="23"/>
+          <w:szCs w:val="23"/>
+        </w:rPr>
+        <w:t xml:space="preserve"> language, and not to the less popular language, C), he would run from the terminal the following command</w:t>
+      </w:r>
+    </w:p>
+    <w:p>
+      <w:pPr>
+        <w:pStyle w:val="HTMLPreformatted"/>
+        <w:shd w:val="clear" w:color="auto" w:fill="FFFFFF"/>
+        <w:jc w:val="center"/>
+        <w:rPr>
+          <w:b/>
+          <w:bCs/>
+          <w:color w:val="008080"/>
+          <w:sz w:val="23"/>
+          <w:szCs w:val="23"/>
+        </w:rPr>
+      </w:pPr>
+      <w:r>
+        <w:rPr>
+          <w:b/>
+          <w:bCs/>
+          <w:color w:val="008080"/>
+          <w:sz w:val="23"/>
+          <w:szCs w:val="23"/>
+        </w:rPr>
+        <w:t xml:space="preserve">analyze </w:t>
+      </w:r>
+      <w:r>
+        <w:rPr>
+          <w:b/>
+          <w:bCs/>
+          <w:color w:val="008080"/>
+          <w:sz w:val="23"/>
+          <w:szCs w:val="23"/>
+        </w:rPr>
+        <w:t>program_ultra_smecher.c</w:t>
+      </w:r>
+    </w:p>
+    <w:p>
+      <w:pPr>
+        <w:pStyle w:val="HTMLPreformatted"/>
+        <w:shd w:val="clear" w:color="auto" w:fill="FFFFFF"/>
+        <w:rPr>
+          <w:b/>
+          <w:bCs/>
+          <w:color w:val="008080"/>
+          <w:sz w:val="23"/>
+          <w:szCs w:val="23"/>
+        </w:rPr>
+      </w:pPr>
+    </w:p>
+    <w:p>
+      <w:r>
+        <w:t>Following the execution, the output can be found inside the program_ultra_smecher.out</w:t>
+      </w:r>
+      <w:r>
+        <w:t>.</w:t>
+      </w:r>
+    </w:p>
+    <w:p>
+      <w:r>
+        <w:t>In the case the input program is correct, the user will find the PIF and Symbol Table.</w:t>
+      </w:r>
+    </w:p>
+    <w:p>
+      <w:r>
+        <w:t>Otherwise, inside the file will be the lexical error he has to fix.</w:t>
+      </w:r>
+    </w:p>
+    <w:p>
+      <w:pPr>
+        <w:rPr>
+          <w:color w:val="000000"/>
+          <w:sz w:val="23"/>
+          <w:szCs w:val="23"/>
+        </w:rPr>
+      </w:pPr>
+    </w:p>
+    <w:p>
+      <w:pPr>
+        <w:pStyle w:val="Heading1"/>
+      </w:pPr>
+      <w:r>
+        <w:t>Interface</w:t>
+      </w:r>
+    </w:p>
+    <w:p>
+      <w:pPr>
+        <w:pStyle w:val="HTMLPreformatted"/>
+        <w:shd w:val="clear" w:color="auto" w:fill="FFFFFF"/>
+        <w:rPr>
+          <w:color w:val="000000"/>
+          <w:sz w:val="23"/>
+          <w:szCs w:val="23"/>
+        </w:rPr>
+      </w:pPr>
+      <w:r>
+        <w:rPr>
+          <w:b/>
+          <w:bCs/>
+          <w:color w:val="000080"/>
+          <w:sz w:val="23"/>
+          <w:szCs w:val="23"/>
+        </w:rPr>
+        <w:t xml:space="preserve">class </w:t>
+      </w:r>
+      <w:r>
+        <w:rPr>
+          <w:color w:val="000000"/>
+          <w:sz w:val="23"/>
+          <w:szCs w:val="23"/>
+        </w:rPr>
+        <w:t>Scanner</w:t>
+      </w:r>
+    </w:p>
+    <w:p>
+      <w:r>
+        <w:tab/>
+        <w:t>The Scanner class only has one method, the constructor one, which does all the magic. Following is the source code for the Scanner class:</w:t>
+      </w:r>
+    </w:p>
+    <w:p>
+      <w:pPr>
+        <w:pStyle w:val="HTMLPreformatted"/>
+        <w:shd w:val="clear" w:color="auto" w:fill="FFFFFF"/>
+        <w:rPr>
+          <w:color w:val="000000"/>
+          <w:sz w:val="23"/>
+          <w:szCs w:val="23"/>
+        </w:rPr>
+      </w:pPr>
+      <w:r>
+        <w:rPr>
+          <w:b/>
+          <w:bCs/>
+          <w:color w:val="000080"/>
+          <w:sz w:val="23"/>
+          <w:szCs w:val="23"/>
+        </w:rPr>
+        <w:t xml:space="preserve">class </w:t>
+      </w:r>
+      <w:r>
+        <w:rPr>
+          <w:color w:val="000000"/>
+          <w:sz w:val="23"/>
+          <w:szCs w:val="23"/>
+        </w:rPr>
+        <w:t>Scanner:</w:t>
+      </w:r>
+      <w:r>
+        <w:rPr>
+          <w:color w:val="000000"/>
+          <w:sz w:val="23"/>
+          <w:szCs w:val="23"/>
+        </w:rPr>
+        <w:br/>
+        <w:t xml:space="preserve">    pif = PIF()</w:t>
+      </w:r>
+      <w:r>
+        <w:rPr>
+          <w:color w:val="000000"/>
+          <w:sz w:val="23"/>
+          <w:szCs w:val="23"/>
+        </w:rPr>
+        <w:br/>
+        <w:t xml:space="preserve">    st = HashMap()</w:t>
+      </w:r>
+      <w:r>
+        <w:rPr>
+          <w:color w:val="000000"/>
+          <w:sz w:val="23"/>
+          <w:szCs w:val="23"/>
+        </w:rPr>
+        <w:br/>
+      </w:r>
+      <w:r>
+        <w:rPr>
+          <w:color w:val="000000"/>
+          <w:sz w:val="23"/>
+          <w:szCs w:val="23"/>
+        </w:rPr>
+        <w:br/>
+        <w:t xml:space="preserve">    </w:t>
+      </w:r>
+      <w:r>
+        <w:rPr>
+          <w:b/>
+          <w:bCs/>
+          <w:color w:val="000080"/>
+          <w:sz w:val="23"/>
+          <w:szCs w:val="23"/>
+        </w:rPr>
+        <w:t xml:space="preserve">def </w:t>
+      </w:r>
+      <w:r>
+        <w:rPr>
+          <w:color w:val="B200B2"/>
+          <w:sz w:val="23"/>
+          <w:szCs w:val="23"/>
+        </w:rPr>
+        <w:t>__init__</w:t>
+      </w:r>
+      <w:r>
+        <w:rPr>
+          <w:color w:val="000000"/>
+          <w:sz w:val="23"/>
+          <w:szCs w:val="23"/>
+        </w:rPr>
+        <w:t>(</w:t>
+      </w:r>
+      <w:r>
+        <w:rPr>
+          <w:color w:val="94558D"/>
+          <w:sz w:val="23"/>
+          <w:szCs w:val="23"/>
+        </w:rPr>
+        <w:t>self</w:t>
+      </w:r>
+      <w:r>
+        <w:rPr>
+          <w:color w:val="000000"/>
+          <w:sz w:val="23"/>
+          <w:szCs w:val="23"/>
+        </w:rPr>
+        <w:t>):</w:t>
+      </w:r>
+      <w:r>
+        <w:rPr>
+          <w:color w:val="000000"/>
+          <w:sz w:val="23"/>
+          <w:szCs w:val="23"/>
+        </w:rPr>
+        <w:br/>
+        <w:t xml:space="preserve">        </w:t>
+      </w:r>
+      <w:r>
+        <w:rPr>
+          <w:b/>
+          <w:bCs/>
+          <w:color w:val="000080"/>
+          <w:sz w:val="23"/>
+          <w:szCs w:val="23"/>
+        </w:rPr>
+        <w:t xml:space="preserve">if </w:t>
+      </w:r>
+      <w:r>
+        <w:rPr>
+          <w:color w:val="000080"/>
+          <w:sz w:val="23"/>
+          <w:szCs w:val="23"/>
+        </w:rPr>
+        <w:t>len</w:t>
+      </w:r>
+      <w:r>
+        <w:rPr>
+          <w:color w:val="000000"/>
+          <w:sz w:val="23"/>
+          <w:szCs w:val="23"/>
+        </w:rPr>
+        <w:t xml:space="preserve">(sys.argv) != </w:t>
+      </w:r>
+      <w:r>
+        <w:rPr>
+          <w:color w:val="0000FF"/>
+          <w:sz w:val="23"/>
+          <w:szCs w:val="23"/>
+        </w:rPr>
+        <w:t>2</w:t>
+      </w:r>
+      <w:r>
+        <w:rPr>
+          <w:color w:val="000000"/>
+          <w:sz w:val="23"/>
+          <w:szCs w:val="23"/>
+        </w:rPr>
+        <w:t>:</w:t>
+      </w:r>
+      <w:r>
+        <w:rPr>
+          <w:color w:val="000000"/>
+          <w:sz w:val="23"/>
+          <w:szCs w:val="23"/>
+        </w:rPr>
+        <w:br/>
+        <w:t xml:space="preserve">            </w:t>
+      </w:r>
+      <w:r>
+        <w:rPr>
+          <w:b/>
+          <w:bCs/>
+          <w:color w:val="000080"/>
+          <w:sz w:val="23"/>
+          <w:szCs w:val="23"/>
+        </w:rPr>
+        <w:t xml:space="preserve">raise </w:t>
+      </w:r>
+      <w:r>
+        <w:rPr>
+          <w:color w:val="000080"/>
+          <w:sz w:val="23"/>
+          <w:szCs w:val="23"/>
+        </w:rPr>
+        <w:t>Exception</w:t>
+      </w:r>
+      <w:r>
+        <w:rPr>
+          <w:color w:val="000000"/>
+          <w:sz w:val="23"/>
+          <w:szCs w:val="23"/>
+        </w:rPr>
+        <w:t>(</w:t>
+      </w:r>
+      <w:r>
+        <w:rPr>
+          <w:b/>
+          <w:bCs/>
+          <w:color w:val="008080"/>
+          <w:sz w:val="23"/>
+          <w:szCs w:val="23"/>
+        </w:rPr>
+        <w:t>"analyze &lt;input_file_name&gt;"</w:t>
+      </w:r>
+      <w:r>
+        <w:rPr>
+          <w:color w:val="000000"/>
+          <w:sz w:val="23"/>
+          <w:szCs w:val="23"/>
+        </w:rPr>
+        <w:t>)</w:t>
+      </w:r>
+      <w:r>
+        <w:rPr>
+          <w:color w:val="000000"/>
+          <w:sz w:val="23"/>
+          <w:szCs w:val="23"/>
+        </w:rPr>
+        <w:br/>
+        <w:t xml:space="preserve">        </w:t>
+      </w:r>
+      <w:r>
+        <w:rPr>
+          <w:b/>
+          <w:bCs/>
+          <w:color w:val="000080"/>
+          <w:sz w:val="23"/>
+          <w:szCs w:val="23"/>
+        </w:rPr>
+        <w:t>else</w:t>
+      </w:r>
+      <w:r>
+        <w:rPr>
+          <w:color w:val="000000"/>
+          <w:sz w:val="23"/>
+          <w:szCs w:val="23"/>
+        </w:rPr>
+        <w:t>:</w:t>
+      </w:r>
+      <w:r>
+        <w:rPr>
+          <w:color w:val="000000"/>
+          <w:sz w:val="23"/>
+          <w:szCs w:val="23"/>
+        </w:rPr>
+        <w:br/>
+        <w:t xml:space="preserve">            output = </w:t>
+      </w:r>
+      <w:r>
+        <w:rPr>
+          <w:color w:val="000080"/>
+          <w:sz w:val="23"/>
+          <w:szCs w:val="23"/>
+        </w:rPr>
+        <w:t>open</w:t>
+      </w:r>
+      <w:r>
+        <w:rPr>
+          <w:color w:val="000000"/>
+          <w:sz w:val="23"/>
+          <w:szCs w:val="23"/>
+        </w:rPr>
+        <w:t>(sys.argv[</w:t>
+      </w:r>
+      <w:r>
+        <w:rPr>
+          <w:color w:val="0000FF"/>
+          <w:sz w:val="23"/>
+          <w:szCs w:val="23"/>
+        </w:rPr>
+        <w:t>1</w:t>
+      </w:r>
+      <w:r>
+        <w:rPr>
+          <w:color w:val="000000"/>
+          <w:sz w:val="23"/>
+          <w:szCs w:val="23"/>
+        </w:rPr>
+        <w:t>][:-</w:t>
+      </w:r>
+      <w:r>
+        <w:rPr>
+          <w:color w:val="0000FF"/>
+          <w:sz w:val="23"/>
+          <w:szCs w:val="23"/>
+        </w:rPr>
+        <w:t>2</w:t>
+      </w:r>
+      <w:r>
+        <w:rPr>
+          <w:color w:val="000000"/>
+          <w:sz w:val="23"/>
+          <w:szCs w:val="23"/>
+        </w:rPr>
+        <w:t xml:space="preserve">] + </w:t>
+      </w:r>
+      <w:r>
+        <w:rPr>
+          <w:b/>
+          <w:bCs/>
+          <w:color w:val="008080"/>
+          <w:sz w:val="23"/>
+          <w:szCs w:val="23"/>
+        </w:rPr>
+        <w:t>".out"</w:t>
+      </w:r>
+      <w:r>
+        <w:rPr>
+          <w:color w:val="000000"/>
+          <w:sz w:val="23"/>
+          <w:szCs w:val="23"/>
+        </w:rPr>
+        <w:t xml:space="preserve">, </w:t>
+      </w:r>
+      <w:r>
+        <w:rPr>
+          <w:b/>
+          <w:bCs/>
+          <w:color w:val="008080"/>
+          <w:sz w:val="23"/>
+          <w:szCs w:val="23"/>
+        </w:rPr>
+        <w:t>"w"</w:t>
+      </w:r>
+      <w:r>
+        <w:rPr>
+          <w:color w:val="000000"/>
+          <w:sz w:val="23"/>
+          <w:szCs w:val="23"/>
+        </w:rPr>
+        <w:t>)</w:t>
+      </w:r>
+      <w:r>
+        <w:rPr>
+          <w:color w:val="000000"/>
+          <w:sz w:val="23"/>
+          <w:szCs w:val="23"/>
+        </w:rPr>
+        <w:br/>
+        <w:t xml:space="preserve">            </w:t>
+      </w:r>
+      <w:r>
+        <w:rPr>
+          <w:b/>
+          <w:bCs/>
+          <w:color w:val="000080"/>
+          <w:sz w:val="23"/>
+          <w:szCs w:val="23"/>
+        </w:rPr>
+        <w:t>try</w:t>
+      </w:r>
+      <w:r>
+        <w:rPr>
+          <w:color w:val="000000"/>
+          <w:sz w:val="23"/>
+          <w:szCs w:val="23"/>
+        </w:rPr>
+        <w:t>:</w:t>
+      </w:r>
+      <w:r>
+        <w:rPr>
+          <w:color w:val="000000"/>
+          <w:sz w:val="23"/>
+          <w:szCs w:val="23"/>
+        </w:rPr>
+        <w:br/>
+        <w:t xml:space="preserve">                </w:t>
+      </w:r>
+      <w:r>
+        <w:rPr>
+          <w:b/>
+          <w:bCs/>
+          <w:color w:val="000080"/>
+          <w:sz w:val="23"/>
+          <w:szCs w:val="23"/>
+        </w:rPr>
+        <w:t xml:space="preserve">with </w:t>
+      </w:r>
+      <w:r>
+        <w:rPr>
+          <w:color w:val="000080"/>
+          <w:sz w:val="23"/>
+          <w:szCs w:val="23"/>
+        </w:rPr>
+        <w:t>open</w:t>
+      </w:r>
+      <w:r>
+        <w:rPr>
+          <w:color w:val="000000"/>
+          <w:sz w:val="23"/>
+          <w:szCs w:val="23"/>
+        </w:rPr>
+        <w:t>(sys.argv[</w:t>
+      </w:r>
+      <w:r>
+        <w:rPr>
+          <w:color w:val="0000FF"/>
+          <w:sz w:val="23"/>
+          <w:szCs w:val="23"/>
+        </w:rPr>
+        <w:t>1</w:t>
+      </w:r>
+      <w:r>
+        <w:rPr>
+          <w:color w:val="000000"/>
+          <w:sz w:val="23"/>
+          <w:szCs w:val="23"/>
+        </w:rPr>
+        <w:t xml:space="preserve">]) </w:t>
+      </w:r>
+      <w:r>
+        <w:rPr>
+          <w:b/>
+          <w:bCs/>
+          <w:color w:val="000080"/>
+          <w:sz w:val="23"/>
+          <w:szCs w:val="23"/>
+        </w:rPr>
+        <w:t xml:space="preserve">as </w:t>
+      </w:r>
+      <w:r>
+        <w:rPr>
+          <w:color w:val="000000"/>
+          <w:sz w:val="23"/>
+          <w:szCs w:val="23"/>
+        </w:rPr>
+        <w:t>f:</w:t>
+      </w:r>
+      <w:r>
+        <w:rPr>
+          <w:color w:val="000000"/>
+          <w:sz w:val="23"/>
+          <w:szCs w:val="23"/>
+        </w:rPr>
+        <w:br/>
+        <w:t xml:space="preserve">                    line_number = </w:t>
+      </w:r>
+      <w:r>
+        <w:rPr>
+          <w:color w:val="0000FF"/>
+          <w:sz w:val="23"/>
+          <w:szCs w:val="23"/>
+        </w:rPr>
+        <w:t>1</w:t>
+      </w:r>
+      <w:r>
+        <w:rPr>
+          <w:color w:val="0000FF"/>
+          <w:sz w:val="23"/>
+          <w:szCs w:val="23"/>
+        </w:rPr>
+        <w:br/>
+        <w:t xml:space="preserve">                    </w:t>
+      </w:r>
+      <w:r>
+        <w:rPr>
+          <w:color w:val="000000"/>
+          <w:sz w:val="23"/>
+          <w:szCs w:val="23"/>
+        </w:rPr>
+        <w:t>line = f.readline()</w:t>
+      </w:r>
+      <w:r>
+        <w:rPr>
+          <w:color w:val="000000"/>
+          <w:sz w:val="23"/>
+          <w:szCs w:val="23"/>
+        </w:rPr>
+        <w:br/>
+        <w:t xml:space="preserve">                    </w:t>
+      </w:r>
+      <w:r>
+        <w:rPr>
+          <w:b/>
+          <w:bCs/>
+          <w:color w:val="000080"/>
+          <w:sz w:val="23"/>
+          <w:szCs w:val="23"/>
+        </w:rPr>
+        <w:t xml:space="preserve">while </w:t>
+      </w:r>
+      <w:r>
+        <w:rPr>
+          <w:color w:val="000000"/>
+          <w:sz w:val="23"/>
+          <w:szCs w:val="23"/>
+        </w:rPr>
+        <w:t>line:</w:t>
+      </w:r>
+      <w:r>
+        <w:rPr>
+          <w:color w:val="000000"/>
+          <w:sz w:val="23"/>
+          <w:szCs w:val="23"/>
+        </w:rPr>
+        <w:br/>
+        <w:t xml:space="preserve">                        </w:t>
+      </w:r>
+      <w:r>
+        <w:rPr>
+          <w:color w:val="000080"/>
+          <w:sz w:val="23"/>
+          <w:szCs w:val="23"/>
+        </w:rPr>
+        <w:t>print</w:t>
+      </w:r>
+      <w:r>
+        <w:rPr>
+          <w:color w:val="000000"/>
+          <w:sz w:val="23"/>
+          <w:szCs w:val="23"/>
+        </w:rPr>
+        <w:t>(line)</w:t>
+      </w:r>
+      <w:r>
+        <w:rPr>
+          <w:color w:val="000000"/>
+          <w:sz w:val="23"/>
+          <w:szCs w:val="23"/>
+        </w:rPr>
+        <w:br/>
+        <w:t xml:space="preserve">                        split = re.split(</w:t>
+      </w:r>
+      <w:r>
+        <w:rPr>
+          <w:b/>
+          <w:bCs/>
+          <w:color w:val="008080"/>
+          <w:sz w:val="23"/>
+          <w:szCs w:val="23"/>
+        </w:rPr>
+        <w:t>'([^A-Za-zA-Z_0-9&amp;.,\|-])'</w:t>
+      </w:r>
+      <w:r>
+        <w:rPr>
+          <w:color w:val="000000"/>
+          <w:sz w:val="23"/>
+          <w:szCs w:val="23"/>
+        </w:rPr>
+        <w:t>, line)</w:t>
+      </w:r>
+      <w:r>
+        <w:rPr>
+          <w:color w:val="000000"/>
+          <w:sz w:val="23"/>
+          <w:szCs w:val="23"/>
+        </w:rPr>
+        <w:br/>
+        <w:t xml:space="preserve">                        split = </w:t>
+      </w:r>
+      <w:r>
+        <w:rPr>
+          <w:color w:val="000080"/>
+          <w:sz w:val="23"/>
+          <w:szCs w:val="23"/>
+        </w:rPr>
+        <w:t>list</w:t>
+      </w:r>
+      <w:r>
+        <w:rPr>
+          <w:color w:val="000000"/>
+          <w:sz w:val="23"/>
+          <w:szCs w:val="23"/>
+        </w:rPr>
+        <w:t>(</w:t>
+      </w:r>
+      <w:r>
+        <w:rPr>
+          <w:color w:val="000080"/>
+          <w:sz w:val="23"/>
+          <w:szCs w:val="23"/>
+        </w:rPr>
+        <w:t>filter</w:t>
+      </w:r>
+      <w:r>
+        <w:rPr>
+          <w:color w:val="000000"/>
+          <w:sz w:val="23"/>
+          <w:szCs w:val="23"/>
+        </w:rPr>
+        <w:t>(</w:t>
+      </w:r>
+      <w:r>
+        <w:rPr>
+          <w:b/>
+          <w:bCs/>
+          <w:color w:val="000080"/>
+          <w:sz w:val="23"/>
+          <w:szCs w:val="23"/>
+        </w:rPr>
+        <w:t xml:space="preserve">lambda </w:t>
+      </w:r>
+      <w:r>
+        <w:rPr>
+          <w:color w:val="000000"/>
+          <w:sz w:val="23"/>
+          <w:szCs w:val="23"/>
+        </w:rPr>
+        <w:t xml:space="preserve">x: x </w:t>
+      </w:r>
+      <w:r>
+        <w:rPr>
+          <w:b/>
+          <w:bCs/>
+          <w:color w:val="000080"/>
+          <w:sz w:val="23"/>
+          <w:szCs w:val="23"/>
+        </w:rPr>
+        <w:t xml:space="preserve">is not None and </w:t>
+      </w:r>
+      <w:r>
+        <w:rPr>
+          <w:color w:val="000000"/>
+          <w:sz w:val="23"/>
+          <w:szCs w:val="23"/>
+        </w:rPr>
+        <w:t xml:space="preserve">x != </w:t>
+      </w:r>
+      <w:r>
+        <w:rPr>
+          <w:b/>
+          <w:bCs/>
+          <w:color w:val="008080"/>
+          <w:sz w:val="23"/>
+          <w:szCs w:val="23"/>
+        </w:rPr>
+        <w:t>''</w:t>
+      </w:r>
+      <w:r>
+        <w:rPr>
+          <w:color w:val="000000"/>
+          <w:sz w:val="23"/>
+          <w:szCs w:val="23"/>
+        </w:rPr>
+        <w:t xml:space="preserve">, </w:t>
+      </w:r>
+      <w:r>
+        <w:rPr>
+          <w:color w:val="000080"/>
+          <w:sz w:val="23"/>
+          <w:szCs w:val="23"/>
+        </w:rPr>
+        <w:t>map</w:t>
+      </w:r>
+      <w:r>
+        <w:rPr>
+          <w:color w:val="000000"/>
+          <w:sz w:val="23"/>
+          <w:szCs w:val="23"/>
+        </w:rPr>
+        <w:t>(</w:t>
+      </w:r>
+      <w:r>
+        <w:rPr>
+          <w:b/>
+          <w:bCs/>
+          <w:color w:val="000080"/>
+          <w:sz w:val="23"/>
+          <w:szCs w:val="23"/>
+        </w:rPr>
+        <w:t xml:space="preserve">lambda </w:t>
+      </w:r>
+      <w:r>
+        <w:rPr>
+          <w:color w:val="000000"/>
+          <w:sz w:val="23"/>
+          <w:szCs w:val="23"/>
+        </w:rPr>
+        <w:t>x: x.strip(), split)))</w:t>
+      </w:r>
+      <w:r>
+        <w:rPr>
+          <w:color w:val="000000"/>
+          <w:sz w:val="23"/>
+          <w:szCs w:val="23"/>
+        </w:rPr>
+        <w:br/>
+        <w:t xml:space="preserve">                        </w:t>
+      </w:r>
+      <w:r>
+        <w:rPr>
+          <w:color w:val="000080"/>
+          <w:sz w:val="23"/>
+          <w:szCs w:val="23"/>
+        </w:rPr>
+        <w:t>print</w:t>
+      </w:r>
+      <w:r>
+        <w:rPr>
+          <w:color w:val="000000"/>
+          <w:sz w:val="23"/>
+          <w:szCs w:val="23"/>
+        </w:rPr>
+        <w:t>(split)</w:t>
+      </w:r>
+      <w:r>
+        <w:rPr>
+          <w:color w:val="000000"/>
+          <w:sz w:val="23"/>
+          <w:szCs w:val="23"/>
+        </w:rPr>
+        <w:br/>
+        <w:t xml:space="preserve">                        buffer = </w:t>
+      </w:r>
+      <w:r>
+        <w:rPr>
+          <w:b/>
+          <w:bCs/>
+          <w:color w:val="008080"/>
+          <w:sz w:val="23"/>
+          <w:szCs w:val="23"/>
+        </w:rPr>
+        <w:t>""</w:t>
+      </w:r>
+      <w:r>
+        <w:rPr>
+          <w:b/>
+          <w:bCs/>
+          <w:color w:val="008080"/>
+          <w:sz w:val="23"/>
+          <w:szCs w:val="23"/>
+        </w:rPr>
+        <w:br/>
+        <w:t xml:space="preserve">                        </w:t>
+      </w:r>
+      <w:r>
+        <w:rPr>
+          <w:b/>
+          <w:bCs/>
+          <w:color w:val="000080"/>
+          <w:sz w:val="23"/>
+          <w:szCs w:val="23"/>
+        </w:rPr>
+        <w:t xml:space="preserve">for </w:t>
+      </w:r>
+      <w:r>
+        <w:rPr>
+          <w:color w:val="000000"/>
+          <w:sz w:val="23"/>
+          <w:szCs w:val="23"/>
+        </w:rPr>
+        <w:t xml:space="preserve">token </w:t>
+      </w:r>
+      <w:r>
+        <w:rPr>
+          <w:b/>
+          <w:bCs/>
+          <w:color w:val="000080"/>
+          <w:sz w:val="23"/>
+          <w:szCs w:val="23"/>
+        </w:rPr>
+        <w:t xml:space="preserve">in </w:t>
+      </w:r>
+      <w:r>
+        <w:rPr>
+          <w:color w:val="000000"/>
+          <w:sz w:val="23"/>
+          <w:szCs w:val="23"/>
+        </w:rPr>
+        <w:t>split:</w:t>
+      </w:r>
+      <w:r>
+        <w:rPr>
+          <w:color w:val="000000"/>
+          <w:sz w:val="23"/>
+          <w:szCs w:val="23"/>
+        </w:rPr>
+        <w:br/>
+        <w:t xml:space="preserve">                            </w:t>
+      </w:r>
+      <w:r>
+        <w:rPr>
+          <w:b/>
+          <w:bCs/>
+          <w:color w:val="000080"/>
+          <w:sz w:val="23"/>
+          <w:szCs w:val="23"/>
+        </w:rPr>
+        <w:t xml:space="preserve">if </w:t>
+      </w:r>
+      <w:r>
+        <w:rPr>
+          <w:color w:val="000000"/>
+          <w:sz w:val="23"/>
+          <w:szCs w:val="23"/>
+        </w:rPr>
+        <w:t xml:space="preserve">token == </w:t>
+      </w:r>
+      <w:r>
+        <w:rPr>
+          <w:b/>
+          <w:bCs/>
+          <w:color w:val="008080"/>
+          <w:sz w:val="23"/>
+          <w:szCs w:val="23"/>
+        </w:rPr>
+        <w:t>'"'</w:t>
+      </w:r>
+      <w:r>
+        <w:rPr>
+          <w:color w:val="000000"/>
+          <w:sz w:val="23"/>
+          <w:szCs w:val="23"/>
+        </w:rPr>
+        <w:t>:</w:t>
+      </w:r>
+      <w:r>
+        <w:rPr>
+          <w:color w:val="000000"/>
+          <w:sz w:val="23"/>
+          <w:szCs w:val="23"/>
+        </w:rPr>
+        <w:br/>
+        <w:t xml:space="preserve">                                </w:t>
+      </w:r>
+      <w:r>
+        <w:rPr>
+          <w:b/>
+          <w:bCs/>
+          <w:color w:val="000080"/>
+          <w:sz w:val="23"/>
+          <w:szCs w:val="23"/>
+        </w:rPr>
+        <w:t xml:space="preserve">if </w:t>
+      </w:r>
+      <w:r>
+        <w:rPr>
+          <w:color w:val="000000"/>
+          <w:sz w:val="23"/>
+          <w:szCs w:val="23"/>
+        </w:rPr>
+        <w:t xml:space="preserve">buffer == </w:t>
+      </w:r>
+      <w:r>
+        <w:rPr>
+          <w:b/>
+          <w:bCs/>
+          <w:color w:val="008080"/>
+          <w:sz w:val="23"/>
+          <w:szCs w:val="23"/>
+        </w:rPr>
+        <w:t>""</w:t>
+      </w:r>
+      <w:r>
+        <w:rPr>
+          <w:color w:val="000000"/>
+          <w:sz w:val="23"/>
+          <w:szCs w:val="23"/>
+        </w:rPr>
+        <w:t>:</w:t>
+      </w:r>
+      <w:r>
+        <w:rPr>
+          <w:color w:val="000000"/>
+          <w:sz w:val="23"/>
+          <w:szCs w:val="23"/>
+        </w:rPr>
+        <w:br/>
+        <w:t xml:space="preserve">                                    buffer += token + </w:t>
+      </w:r>
+      <w:r>
+        <w:rPr>
+          <w:b/>
+          <w:bCs/>
+          <w:color w:val="008080"/>
+          <w:sz w:val="23"/>
+          <w:szCs w:val="23"/>
+        </w:rPr>
+        <w:t>" "</w:t>
+      </w:r>
+      <w:r>
+        <w:rPr>
+          <w:b/>
+          <w:bCs/>
+          <w:color w:val="008080"/>
+          <w:sz w:val="23"/>
+          <w:szCs w:val="23"/>
+        </w:rPr>
+        <w:br/>
+        <w:t xml:space="preserve">                                </w:t>
+      </w:r>
+      <w:r>
+        <w:rPr>
+          <w:b/>
+          <w:bCs/>
+          <w:color w:val="000080"/>
+          <w:sz w:val="23"/>
+          <w:szCs w:val="23"/>
+        </w:rPr>
+        <w:t>else</w:t>
+      </w:r>
+      <w:r>
+        <w:rPr>
+          <w:color w:val="000000"/>
+          <w:sz w:val="23"/>
+          <w:szCs w:val="23"/>
+        </w:rPr>
+        <w:t>:</w:t>
+      </w:r>
+      <w:r>
+        <w:rPr>
+          <w:color w:val="000000"/>
+          <w:sz w:val="23"/>
+          <w:szCs w:val="23"/>
+        </w:rPr>
+        <w:br/>
+        <w:t xml:space="preserve">                                    token = buffer[</w:t>
+      </w:r>
+      <w:r>
+        <w:rPr>
+          <w:color w:val="0000FF"/>
+          <w:sz w:val="23"/>
+          <w:szCs w:val="23"/>
+        </w:rPr>
+        <w:t>2</w:t>
+      </w:r>
+      <w:r>
+        <w:rPr>
+          <w:color w:val="000000"/>
+          <w:sz w:val="23"/>
+          <w:szCs w:val="23"/>
+        </w:rPr>
+        <w:t>:]</w:t>
+      </w:r>
+      <w:r>
+        <w:rPr>
+          <w:color w:val="000000"/>
+          <w:sz w:val="23"/>
+          <w:szCs w:val="23"/>
+        </w:rPr>
+        <w:br/>
+        <w:t xml:space="preserve">                                    buffer = </w:t>
+      </w:r>
+      <w:r>
+        <w:rPr>
+          <w:b/>
+          <w:bCs/>
+          <w:color w:val="008080"/>
+          <w:sz w:val="23"/>
+          <w:szCs w:val="23"/>
+        </w:rPr>
+        <w:t>""</w:t>
+      </w:r>
+      <w:r>
+        <w:rPr>
+          <w:b/>
+          <w:bCs/>
+          <w:color w:val="008080"/>
+          <w:sz w:val="23"/>
+          <w:szCs w:val="23"/>
+        </w:rPr>
+        <w:br/>
+        <w:t xml:space="preserve">                            </w:t>
+      </w:r>
+      <w:r>
+        <w:rPr>
+          <w:b/>
+          <w:bCs/>
+          <w:color w:val="000080"/>
+          <w:sz w:val="23"/>
+          <w:szCs w:val="23"/>
+        </w:rPr>
+        <w:t xml:space="preserve">elif </w:t>
+      </w:r>
+      <w:r>
+        <w:rPr>
+          <w:color w:val="000000"/>
+          <w:sz w:val="23"/>
+          <w:szCs w:val="23"/>
+        </w:rPr>
+        <w:t xml:space="preserve">buffer != </w:t>
+      </w:r>
+      <w:r>
+        <w:rPr>
+          <w:b/>
+          <w:bCs/>
+          <w:color w:val="008080"/>
+          <w:sz w:val="23"/>
+          <w:szCs w:val="23"/>
+        </w:rPr>
+        <w:t>""</w:t>
+      </w:r>
+      <w:r>
+        <w:rPr>
+          <w:color w:val="000000"/>
+          <w:sz w:val="23"/>
+          <w:szCs w:val="23"/>
+        </w:rPr>
+        <w:t>:</w:t>
+      </w:r>
+      <w:r>
+        <w:rPr>
+          <w:color w:val="000000"/>
+          <w:sz w:val="23"/>
+          <w:szCs w:val="23"/>
+        </w:rPr>
+        <w:br/>
+        <w:t xml:space="preserve">                                buffer += token + </w:t>
+      </w:r>
+      <w:r>
+        <w:rPr>
+          <w:b/>
+          <w:bCs/>
+          <w:color w:val="008080"/>
+          <w:sz w:val="23"/>
+          <w:szCs w:val="23"/>
+        </w:rPr>
+        <w:t>" "</w:t>
+      </w:r>
+      <w:r>
+        <w:rPr>
+          <w:b/>
+          <w:bCs/>
+          <w:color w:val="008080"/>
+          <w:sz w:val="23"/>
+          <w:szCs w:val="23"/>
+        </w:rPr>
+        <w:br/>
+        <w:t xml:space="preserve">                                </w:t>
+      </w:r>
+      <w:r>
+        <w:rPr>
+          <w:b/>
+          <w:bCs/>
+          <w:color w:val="000080"/>
+          <w:sz w:val="23"/>
+          <w:szCs w:val="23"/>
+        </w:rPr>
+        <w:t>continue</w:t>
+      </w:r>
+      <w:r>
+        <w:rPr>
+          <w:b/>
+          <w:bCs/>
+          <w:color w:val="000080"/>
+          <w:sz w:val="23"/>
+          <w:szCs w:val="23"/>
+        </w:rPr>
+        <w:br/>
+      </w:r>
+      <w:r>
+        <w:rPr>
+          <w:b/>
+          <w:bCs/>
+          <w:color w:val="000080"/>
+          <w:sz w:val="23"/>
+          <w:szCs w:val="23"/>
+        </w:rPr>
+        <w:lastRenderedPageBreak/>
+        <w:br/>
+        <w:t xml:space="preserve">                            if </w:t>
+      </w:r>
+      <w:r>
+        <w:rPr>
+          <w:color w:val="000000"/>
+          <w:sz w:val="23"/>
+          <w:szCs w:val="23"/>
+        </w:rPr>
+        <w:t xml:space="preserve">token </w:t>
+      </w:r>
+      <w:r>
+        <w:rPr>
+          <w:b/>
+          <w:bCs/>
+          <w:color w:val="000080"/>
+          <w:sz w:val="23"/>
+          <w:szCs w:val="23"/>
+        </w:rPr>
+        <w:t xml:space="preserve">in </w:t>
+      </w:r>
+      <w:r>
+        <w:rPr>
+          <w:color w:val="000000"/>
+          <w:sz w:val="23"/>
+          <w:szCs w:val="23"/>
+        </w:rPr>
+        <w:t xml:space="preserve">reservedWords </w:t>
+      </w:r>
+      <w:r>
+        <w:rPr>
+          <w:b/>
+          <w:bCs/>
+          <w:color w:val="000080"/>
+          <w:sz w:val="23"/>
+          <w:szCs w:val="23"/>
+        </w:rPr>
+        <w:t xml:space="preserve">or </w:t>
+      </w:r>
+      <w:r>
+        <w:rPr>
+          <w:color w:val="000000"/>
+          <w:sz w:val="23"/>
+          <w:szCs w:val="23"/>
+        </w:rPr>
+        <w:t xml:space="preserve">token </w:t>
+      </w:r>
+      <w:r>
+        <w:rPr>
+          <w:b/>
+          <w:bCs/>
+          <w:color w:val="000080"/>
+          <w:sz w:val="23"/>
+          <w:szCs w:val="23"/>
+        </w:rPr>
+        <w:t xml:space="preserve">in </w:t>
+      </w:r>
+      <w:r>
+        <w:rPr>
+          <w:color w:val="000000"/>
+          <w:sz w:val="23"/>
+          <w:szCs w:val="23"/>
+        </w:rPr>
+        <w:t>reservedOperatorsSeparators:</w:t>
+      </w:r>
+      <w:r>
+        <w:rPr>
+          <w:color w:val="000000"/>
+          <w:sz w:val="23"/>
+          <w:szCs w:val="23"/>
+        </w:rPr>
+        <w:br/>
+        <w:t xml:space="preserve">                                </w:t>
+      </w:r>
+      <w:r>
+        <w:rPr>
+          <w:color w:val="94558D"/>
+          <w:sz w:val="23"/>
+          <w:szCs w:val="23"/>
+        </w:rPr>
+        <w:t>self</w:t>
+      </w:r>
+      <w:r>
+        <w:rPr>
+          <w:color w:val="000000"/>
+          <w:sz w:val="23"/>
+          <w:szCs w:val="23"/>
+        </w:rPr>
+        <w:t>.pif[token] = -</w:t>
+      </w:r>
+      <w:r>
+        <w:rPr>
+          <w:color w:val="0000FF"/>
+          <w:sz w:val="23"/>
+          <w:szCs w:val="23"/>
+        </w:rPr>
+        <w:t>1</w:t>
+      </w:r>
+      <w:r>
+        <w:rPr>
+          <w:color w:val="0000FF"/>
+          <w:sz w:val="23"/>
+          <w:szCs w:val="23"/>
+        </w:rPr>
+        <w:br/>
+        <w:t xml:space="preserve">                            </w:t>
+      </w:r>
+      <w:r>
+        <w:rPr>
+          <w:b/>
+          <w:bCs/>
+          <w:color w:val="000080"/>
+          <w:sz w:val="23"/>
+          <w:szCs w:val="23"/>
+        </w:rPr>
+        <w:t xml:space="preserve">elif </w:t>
+      </w:r>
+      <w:r>
+        <w:rPr>
+          <w:color w:val="000000"/>
+          <w:sz w:val="23"/>
+          <w:szCs w:val="23"/>
+        </w:rPr>
+        <w:t>is_float_or_identifier(token):</w:t>
+      </w:r>
+      <w:r>
+        <w:rPr>
+          <w:color w:val="000000"/>
+          <w:sz w:val="23"/>
+          <w:szCs w:val="23"/>
+        </w:rPr>
+        <w:br/>
+        <w:t xml:space="preserve">                                index = </w:t>
+      </w:r>
+      <w:r>
+        <w:rPr>
+          <w:color w:val="94558D"/>
+          <w:sz w:val="23"/>
+          <w:szCs w:val="23"/>
+        </w:rPr>
+        <w:t>self</w:t>
+      </w:r>
+      <w:r>
+        <w:rPr>
+          <w:color w:val="000000"/>
+          <w:sz w:val="23"/>
+          <w:szCs w:val="23"/>
+        </w:rPr>
+        <w:t>.st.add(token)</w:t>
+      </w:r>
+      <w:r>
+        <w:rPr>
+          <w:color w:val="000000"/>
+          <w:sz w:val="23"/>
+          <w:szCs w:val="23"/>
+        </w:rPr>
+        <w:br/>
+        <w:t xml:space="preserve">                                </w:t>
+      </w:r>
+      <w:r>
+        <w:rPr>
+          <w:color w:val="94558D"/>
+          <w:sz w:val="23"/>
+          <w:szCs w:val="23"/>
+        </w:rPr>
+        <w:t>self</w:t>
+      </w:r>
+      <w:r>
+        <w:rPr>
+          <w:color w:val="000000"/>
+          <w:sz w:val="23"/>
+          <w:szCs w:val="23"/>
+        </w:rPr>
+        <w:t>.pif[token] = index</w:t>
+      </w:r>
+      <w:r>
+        <w:rPr>
+          <w:color w:val="000000"/>
+          <w:sz w:val="23"/>
+          <w:szCs w:val="23"/>
+        </w:rPr>
+        <w:br/>
+        <w:t xml:space="preserve">                            </w:t>
+      </w:r>
+      <w:r>
+        <w:rPr>
+          <w:b/>
+          <w:bCs/>
+          <w:color w:val="000080"/>
+          <w:sz w:val="23"/>
+          <w:szCs w:val="23"/>
+        </w:rPr>
+        <w:t>else</w:t>
+      </w:r>
+      <w:r>
+        <w:rPr>
+          <w:color w:val="000000"/>
+          <w:sz w:val="23"/>
+          <w:szCs w:val="23"/>
+        </w:rPr>
+        <w:t>:</w:t>
+      </w:r>
+      <w:r>
+        <w:rPr>
+          <w:color w:val="000000"/>
+          <w:sz w:val="23"/>
+          <w:szCs w:val="23"/>
+        </w:rPr>
+        <w:br/>
+        <w:t xml:space="preserve">                                </w:t>
+      </w:r>
+      <w:r>
+        <w:rPr>
+          <w:b/>
+          <w:bCs/>
+          <w:color w:val="000080"/>
+          <w:sz w:val="23"/>
+          <w:szCs w:val="23"/>
+        </w:rPr>
+        <w:t xml:space="preserve">raise </w:t>
+      </w:r>
+      <w:r>
+        <w:rPr>
+          <w:color w:val="000080"/>
+          <w:sz w:val="23"/>
+          <w:szCs w:val="23"/>
+        </w:rPr>
+        <w:t>Exception</w:t>
+      </w:r>
+      <w:r>
+        <w:rPr>
+          <w:color w:val="000000"/>
+          <w:sz w:val="23"/>
+          <w:szCs w:val="23"/>
+        </w:rPr>
+        <w:t>(</w:t>
+      </w:r>
+      <w:r>
+        <w:rPr>
+          <w:color w:val="000000"/>
+          <w:sz w:val="23"/>
+          <w:szCs w:val="23"/>
+        </w:rPr>
+        <w:br/>
+        <w:t xml:space="preserve">                                    </w:t>
+      </w:r>
+      <w:r>
+        <w:rPr>
+          <w:b/>
+          <w:bCs/>
+          <w:color w:val="008080"/>
+          <w:sz w:val="23"/>
+          <w:szCs w:val="23"/>
+        </w:rPr>
+        <w:t>"Lexical error. Invalid token: '{}' on line {}"</w:t>
+      </w:r>
+      <w:r>
+        <w:rPr>
+          <w:color w:val="000000"/>
+          <w:sz w:val="23"/>
+          <w:szCs w:val="23"/>
+        </w:rPr>
+        <w:t>.format(token, line_number))</w:t>
+      </w:r>
+      <w:r>
+        <w:rPr>
+          <w:color w:val="000000"/>
+          <w:sz w:val="23"/>
+          <w:szCs w:val="23"/>
+        </w:rPr>
+        <w:br/>
+        <w:t xml:space="preserve">                        line = f.readline()</w:t>
+      </w:r>
+      <w:r>
+        <w:rPr>
+          <w:color w:val="000000"/>
+          <w:sz w:val="23"/>
+          <w:szCs w:val="23"/>
+        </w:rPr>
+        <w:br/>
+        <w:t xml:space="preserve">                        line_number += </w:t>
+      </w:r>
+      <w:r>
+        <w:rPr>
+          <w:color w:val="0000FF"/>
+          <w:sz w:val="23"/>
+          <w:szCs w:val="23"/>
+        </w:rPr>
+        <w:t>1</w:t>
+      </w:r>
+      <w:r>
+        <w:rPr>
+          <w:color w:val="0000FF"/>
+          <w:sz w:val="23"/>
+          <w:szCs w:val="23"/>
+        </w:rPr>
+        <w:br/>
+      </w:r>
+      <w:r>
+        <w:rPr>
+          <w:color w:val="0000FF"/>
+          <w:sz w:val="23"/>
+          <w:szCs w:val="23"/>
+        </w:rPr>
+        <w:br/>
+        <w:t xml:space="preserve">                    </w:t>
+      </w:r>
+      <w:r>
+        <w:rPr>
+          <w:color w:val="000000"/>
+          <w:sz w:val="23"/>
+          <w:szCs w:val="23"/>
+        </w:rPr>
+        <w:t>output.write(</w:t>
+      </w:r>
+      <w:r>
+        <w:rPr>
+          <w:color w:val="000080"/>
+          <w:sz w:val="23"/>
+          <w:szCs w:val="23"/>
+        </w:rPr>
+        <w:t>str</w:t>
+      </w:r>
+      <w:r>
+        <w:rPr>
+          <w:color w:val="000000"/>
+          <w:sz w:val="23"/>
+          <w:szCs w:val="23"/>
+        </w:rPr>
+        <w:t>(</w:t>
+      </w:r>
+      <w:r>
+        <w:rPr>
+          <w:color w:val="94558D"/>
+          <w:sz w:val="23"/>
+          <w:szCs w:val="23"/>
+        </w:rPr>
+        <w:t>self</w:t>
+      </w:r>
+      <w:r>
+        <w:rPr>
+          <w:color w:val="000000"/>
+          <w:sz w:val="23"/>
+          <w:szCs w:val="23"/>
+        </w:rPr>
+        <w:t>.pif))</w:t>
+      </w:r>
+      <w:r>
+        <w:rPr>
+          <w:color w:val="000000"/>
+          <w:sz w:val="23"/>
+          <w:szCs w:val="23"/>
+        </w:rPr>
+        <w:br/>
+        <w:t xml:space="preserve">                    output.write(</w:t>
+      </w:r>
+      <w:r>
+        <w:rPr>
+          <w:b/>
+          <w:bCs/>
+          <w:color w:val="008080"/>
+          <w:sz w:val="23"/>
+          <w:szCs w:val="23"/>
+        </w:rPr>
+        <w:t>"</w:t>
+      </w:r>
+      <w:r>
+        <w:rPr>
+          <w:b/>
+          <w:bCs/>
+          <w:color w:val="000080"/>
+          <w:sz w:val="23"/>
+          <w:szCs w:val="23"/>
+        </w:rPr>
+        <w:t>\n</w:t>
+      </w:r>
+      <w:r>
+        <w:rPr>
+          <w:b/>
+          <w:bCs/>
+          <w:color w:val="008080"/>
+          <w:sz w:val="23"/>
+          <w:szCs w:val="23"/>
+        </w:rPr>
+        <w:t>"</w:t>
+      </w:r>
+      <w:r>
+        <w:rPr>
+          <w:color w:val="000000"/>
+          <w:sz w:val="23"/>
+          <w:szCs w:val="23"/>
+        </w:rPr>
+        <w:t>)</w:t>
+      </w:r>
+      <w:r>
+        <w:rPr>
+          <w:color w:val="000000"/>
+          <w:sz w:val="23"/>
+          <w:szCs w:val="23"/>
+        </w:rPr>
+        <w:br/>
+        <w:t xml:space="preserve">                    output.write(</w:t>
+      </w:r>
+      <w:r>
+        <w:rPr>
+          <w:color w:val="000080"/>
+          <w:sz w:val="23"/>
+          <w:szCs w:val="23"/>
+        </w:rPr>
+        <w:t>str</w:t>
+      </w:r>
+      <w:r>
+        <w:rPr>
+          <w:color w:val="000000"/>
+          <w:sz w:val="23"/>
+          <w:szCs w:val="23"/>
+        </w:rPr>
+        <w:t>(</w:t>
+      </w:r>
+      <w:r>
+        <w:rPr>
+          <w:color w:val="94558D"/>
+          <w:sz w:val="23"/>
+          <w:szCs w:val="23"/>
+        </w:rPr>
+        <w:t>self</w:t>
+      </w:r>
+      <w:r>
+        <w:rPr>
+          <w:color w:val="000000"/>
+          <w:sz w:val="23"/>
+          <w:szCs w:val="23"/>
+        </w:rPr>
+        <w:t>.st))</w:t>
+      </w:r>
+      <w:r>
+        <w:rPr>
+          <w:color w:val="000000"/>
+          <w:sz w:val="23"/>
+          <w:szCs w:val="23"/>
+        </w:rPr>
+        <w:br/>
+        <w:t xml:space="preserve">            </w:t>
+      </w:r>
+      <w:r>
+        <w:rPr>
+          <w:b/>
+          <w:bCs/>
+          <w:color w:val="000080"/>
+          <w:sz w:val="23"/>
+          <w:szCs w:val="23"/>
+        </w:rPr>
+        <w:t xml:space="preserve">except </w:t>
+      </w:r>
+      <w:r>
+        <w:rPr>
+          <w:color w:val="000080"/>
+          <w:sz w:val="23"/>
+          <w:szCs w:val="23"/>
+        </w:rPr>
+        <w:t xml:space="preserve">Exception </w:t>
+      </w:r>
+      <w:r>
+        <w:rPr>
+          <w:b/>
+          <w:bCs/>
+          <w:color w:val="000080"/>
+          <w:sz w:val="23"/>
+          <w:szCs w:val="23"/>
+        </w:rPr>
+        <w:t xml:space="preserve">as </w:t>
+      </w:r>
+      <w:r>
+        <w:rPr>
+          <w:color w:val="000000"/>
+          <w:sz w:val="23"/>
+          <w:szCs w:val="23"/>
+        </w:rPr>
+        <w:t>e:</w:t>
+      </w:r>
+      <w:r>
+        <w:rPr>
+          <w:color w:val="000000"/>
+          <w:sz w:val="23"/>
+          <w:szCs w:val="23"/>
+        </w:rPr>
+        <w:br/>
+        <w:t xml:space="preserve">                output.write(</w:t>
+      </w:r>
+      <w:r>
+        <w:rPr>
+          <w:color w:val="000080"/>
+          <w:sz w:val="23"/>
+          <w:szCs w:val="23"/>
+        </w:rPr>
+        <w:t>str</w:t>
+      </w:r>
+      <w:r>
+        <w:rPr>
+          <w:color w:val="000000"/>
+          <w:sz w:val="23"/>
+          <w:szCs w:val="23"/>
+        </w:rPr>
+        <w:t>(e))</w:t>
+      </w:r>
+    </w:p>
+    <w:p/>
+    <w:p/>
+    <w:p>
+      <w:pPr>
+        <w:rPr>
+          <w:lang w:val="en-US"/>
+        </w:rPr>
+      </w:pPr>
+      <w:r>
+        <w:t>We just need to instantiate it and it will take care of everything itself.</w:t>
+      </w:r>
+    </w:p>
+    <w:p>
+      <w:pPr>
+        <w:rPr>
+          <w:lang w:val="en-US"/>
+        </w:rPr>
+      </w:pPr>
+    </w:p>
+    <w:p>
+      <w:pPr>
+        <w:pStyle w:val="Heading1"/>
+        <w:rPr>
+          <w:lang w:val="en-US"/>
+        </w:rPr>
+      </w:pPr>
+      <w:r>
+        <w:rPr>
+          <w:lang w:val="en-US"/>
+        </w:rPr>
         <w:t>UML Diagram:</w:t>
       </w:r>
     </w:p>
@@ -69,9 +2474,9 @@
           <w:lang w:val="en-US"/>
         </w:rPr>
         <w:drawing>
-          <wp:inline distT="0" distB="0" distL="0" distR="0" wp14:anchorId="2F4A14C8" wp14:editId="480C0EDA">
-            <wp:extent cx="1691787" cy="1478408"/>
-            <wp:effectExtent l="0" t="0" r="3810" b="7620"/>
+          <wp:inline distT="0" distB="0" distL="0" distR="0" wp14:anchorId="0AEA387C" wp14:editId="54ECAA9F">
+            <wp:extent cx="6645910" cy="2471420"/>
+            <wp:effectExtent l="0" t="0" r="2540" b="5080"/>
             <wp:docPr id="1" name="Picture 1"/>
             <wp:cNvGraphicFramePr>
               <a:graphicFrameLocks xmlns:a="http://schemas.openxmlformats.org/drawingml/2006/main" noChangeAspect="1"/>
@@ -84,7 +2489,7 @@
                     <pic:cNvPicPr/>
                   </pic:nvPicPr>
                   <pic:blipFill>
-                    <a:blip r:embed="rId5"/>
+                    <a:blip r:embed="rId8"/>
                     <a:stretch>
                       <a:fillRect/>
                     </a:stretch>
@@ -92,7 +2497,7 @@
                   <pic:spPr>
                     <a:xfrm>
                       <a:off x="0" y="0"/>
-                      <a:ext cx="1691787" cy="1478408"/>
+                      <a:ext cx="6645910" cy="2471420"/>
                     </a:xfrm>
                     <a:prstGeom prst="rect">
                       <a:avLst/>
@@ -106,13 +2511,186 @@
       </w:r>
     </w:p>
     <w:sectPr>
+      <w:headerReference w:type="default" r:id="rId9"/>
       <w:pgSz w:w="11906" w:h="16838"/>
-      <w:pgMar w:top="1440" w:right="1440" w:bottom="1440" w:left="1440" w:header="708" w:footer="708" w:gutter="0"/>
+      <w:pgMar w:top="720" w:right="720" w:bottom="720" w:left="720" w:header="708" w:footer="708" w:gutter="0"/>
       <w:cols w:space="708"/>
       <w:docGrid w:linePitch="360"/>
     </w:sectPr>
   </w:body>
 </w:document>
+</file>
+
+<file path=word/endnotes.xml><?xml version="1.0" encoding="utf-8"?>
+<w:endnotes xmlns:wpc="http://schemas.microsoft.com/office/word/2010/wordprocessingCanvas" xmlns:cx="http://schemas.microsoft.com/office/drawing/2014/chartex" xmlns:cx1="http://schemas.microsoft.com/office/drawing/2015/9/8/chartex" xmlns:cx2="http://schemas.microsoft.com/office/drawing/2015/10/21/chartex" xmlns:cx3="http://schemas.microsoft.com/office/drawing/2016/5/9/chartex" xmlns:cx4="http://schemas.microsoft.com/office/drawing/2016/5/10/chartex" xmlns:cx5="http://schemas.microsoft.com/office/drawing/2016/5/11/chartex" xmlns:cx6="http://schemas.microsoft.com/office/drawing/2016/5/12/chartex" xmlns:cx7="http://schemas.microsoft.com/office/drawing/2016/5/13/chartex" xmlns:cx8="http://schemas.microsoft.com/office/drawing/2016/5/14/chartex" xmlns:mc="http://schemas.openxmlformats.org/markup-compatibility/2006" xmlns:aink="http://schemas.microsoft.com/office/drawing/2016/ink" xmlns:am3d="http://schemas.microsoft.com/office/drawing/2017/model3d" xmlns:o="urn:schemas-microsoft-com:office:office" xmlns:r="http://schemas.openxmlformats.org/officeDocument/2006/relationships" xmlns:m="http://schemas.openxmlformats.org/officeDocument/2006/math" xmlns:v="urn:schemas-microsoft-com:vml" xmlns:wp14="http://schemas.microsoft.com/office/word/2010/wordprocessingDrawing" xmlns:wp="http://schemas.openxmlformats.org/drawingml/2006/wordprocessingDrawing" xmlns:w10="urn:schemas-microsoft-com:office:word" xmlns:w="http://schemas.openxmlformats.org/wordprocessingml/2006/main" xmlns:w14="http://schemas.microsoft.com/office/word/2010/wordml" xmlns:w15="http://schemas.microsoft.com/office/word/2012/wordml" xmlns:w16cex="http://schemas.microsoft.com/office/word/2018/wordml/cex" xmlns:w16cid="http://schemas.microsoft.com/office/word/2016/wordml/cid" xmlns:w16="http://schemas.microsoft.com/office/word/2018/wordml" xmlns:w16se="http://schemas.microsoft.com/office/word/2015/wordml/symex" xmlns:wpg="http://schemas.microsoft.com/office/word/2010/wordprocessingGroup" xmlns:wpi="http://schemas.microsoft.com/office/word/2010/wordprocessingInk" xmlns:wne="http://schemas.microsoft.com/office/word/2006/wordml" xmlns:wps="http://schemas.microsoft.com/office/word/2010/wordprocessingShape" mc:Ignorable="w14 w15 w16se w16cid w16 w16cex wp14">
+  <w:endnote w:type="separator" w:id="-1">
+    <w:p>
+      <w:pPr>
+        <w:spacing w:after="0" w:line="240" w:lineRule="auto"/>
+      </w:pPr>
+      <w:r>
+        <w:separator/>
+      </w:r>
+    </w:p>
+  </w:endnote>
+  <w:endnote w:type="continuationSeparator" w:id="0">
+    <w:p>
+      <w:pPr>
+        <w:spacing w:after="0" w:line="240" w:lineRule="auto"/>
+      </w:pPr>
+      <w:r>
+        <w:continuationSeparator/>
+      </w:r>
+    </w:p>
+  </w:endnote>
+</w:endnotes>
+</file>
+
+<file path=word/footnotes.xml><?xml version="1.0" encoding="utf-8"?>
+<w:footnotes xmlns:wpc="http://schemas.microsoft.com/office/word/2010/wordprocessingCanvas" xmlns:cx="http://schemas.microsoft.com/office/drawing/2014/chartex" xmlns:cx1="http://schemas.microsoft.com/office/drawing/2015/9/8/chartex" xmlns:cx2="http://schemas.microsoft.com/office/drawing/2015/10/21/chartex" xmlns:cx3="http://schemas.microsoft.com/office/drawing/2016/5/9/chartex" xmlns:cx4="http://schemas.microsoft.com/office/drawing/2016/5/10/chartex" xmlns:cx5="http://schemas.microsoft.com/office/drawing/2016/5/11/chartex" xmlns:cx6="http://schemas.microsoft.com/office/drawing/2016/5/12/chartex" xmlns:cx7="http://schemas.microsoft.com/office/drawing/2016/5/13/chartex" xmlns:cx8="http://schemas.microsoft.com/office/drawing/2016/5/14/chartex" xmlns:mc="http://schemas.openxmlformats.org/markup-compatibility/2006" xmlns:aink="http://schemas.microsoft.com/office/drawing/2016/ink" xmlns:am3d="http://schemas.microsoft.com/office/drawing/2017/model3d" xmlns:o="urn:schemas-microsoft-com:office:office" xmlns:r="http://schemas.openxmlformats.org/officeDocument/2006/relationships" xmlns:m="http://schemas.openxmlformats.org/officeDocument/2006/math" xmlns:v="urn:schemas-microsoft-com:vml" xmlns:wp14="http://schemas.microsoft.com/office/word/2010/wordprocessingDrawing" xmlns:wp="http://schemas.openxmlformats.org/drawingml/2006/wordprocessingDrawing" xmlns:w10="urn:schemas-microsoft-com:office:word" xmlns:w="http://schemas.openxmlformats.org/wordprocessingml/2006/main" xmlns:w14="http://schemas.microsoft.com/office/word/2010/wordml" xmlns:w15="http://schemas.microsoft.com/office/word/2012/wordml" xmlns:w16cex="http://schemas.microsoft.com/office/word/2018/wordml/cex" xmlns:w16cid="http://schemas.microsoft.com/office/word/2016/wordml/cid" xmlns:w16="http://schemas.microsoft.com/office/word/2018/wordml" xmlns:w16se="http://schemas.microsoft.com/office/word/2015/wordml/symex" xmlns:wpg="http://schemas.microsoft.com/office/word/2010/wordprocessingGroup" xmlns:wpi="http://schemas.microsoft.com/office/word/2010/wordprocessingInk" xmlns:wne="http://schemas.microsoft.com/office/word/2006/wordml" xmlns:wps="http://schemas.microsoft.com/office/word/2010/wordprocessingShape" mc:Ignorable="w14 w15 w16se w16cid w16 w16cex wp14">
+  <w:footnote w:type="separator" w:id="-1">
+    <w:p>
+      <w:pPr>
+        <w:spacing w:after="0" w:line="240" w:lineRule="auto"/>
+      </w:pPr>
+      <w:r>
+        <w:separator/>
+      </w:r>
+    </w:p>
+  </w:footnote>
+  <w:footnote w:type="continuationSeparator" w:id="0">
+    <w:p>
+      <w:pPr>
+        <w:spacing w:after="0" w:line="240" w:lineRule="auto"/>
+      </w:pPr>
+      <w:r>
+        <w:continuationSeparator/>
+      </w:r>
+    </w:p>
+  </w:footnote>
+</w:footnotes>
+</file>
+
+<file path=word/header1.xml><?xml version="1.0" encoding="utf-8"?>
+<w:hdr xmlns:wpc="http://schemas.microsoft.com/office/word/2010/wordprocessingCanvas" xmlns:cx="http://schemas.microsoft.com/office/drawing/2014/chartex" xmlns:cx1="http://schemas.microsoft.com/office/drawing/2015/9/8/chartex" xmlns:cx2="http://schemas.microsoft.com/office/drawing/2015/10/21/chartex" xmlns:cx3="http://schemas.microsoft.com/office/drawing/2016/5/9/chartex" xmlns:cx4="http://schemas.microsoft.com/office/drawing/2016/5/10/chartex" xmlns:cx5="http://schemas.microsoft.com/office/drawing/2016/5/11/chartex" xmlns:cx6="http://schemas.microsoft.com/office/drawing/2016/5/12/chartex" xmlns:cx7="http://schemas.microsoft.com/office/drawing/2016/5/13/chartex" xmlns:cx8="http://schemas.microsoft.com/office/drawing/2016/5/14/chartex" xmlns:mc="http://schemas.openxmlformats.org/markup-compatibility/2006" xmlns:aink="http://schemas.microsoft.com/office/drawing/2016/ink" xmlns:am3d="http://schemas.microsoft.com/office/drawing/2017/model3d" xmlns:o="urn:schemas-microsoft-com:office:office" xmlns:r="http://schemas.openxmlformats.org/officeDocument/2006/relationships" xmlns:m="http://schemas.openxmlformats.org/officeDocument/2006/math" xmlns:v="urn:schemas-microsoft-com:vml" xmlns:wp14="http://schemas.microsoft.com/office/word/2010/wordprocessingDrawing" xmlns:wp="http://schemas.openxmlformats.org/drawingml/2006/wordprocessingDrawing" xmlns:w10="urn:schemas-microsoft-com:office:word" xmlns:w="http://schemas.openxmlformats.org/wordprocessingml/2006/main" xmlns:w14="http://schemas.microsoft.com/office/word/2010/wordml" xmlns:w15="http://schemas.microsoft.com/office/word/2012/wordml" xmlns:w16cex="http://schemas.microsoft.com/office/word/2018/wordml/cex" xmlns:w16cid="http://schemas.microsoft.com/office/word/2016/wordml/cid" xmlns:w16="http://schemas.microsoft.com/office/word/2018/wordml" xmlns:w16se="http://schemas.microsoft.com/office/word/2015/wordml/symex" xmlns:wpg="http://schemas.microsoft.com/office/word/2010/wordprocessingGroup" xmlns:wpi="http://schemas.microsoft.com/office/word/2010/wordprocessingInk" xmlns:wne="http://schemas.microsoft.com/office/word/2006/wordml" xmlns:wps="http://schemas.microsoft.com/office/word/2010/wordprocessingShape" mc:Ignorable="w14 w15 w16se w16cid w16 w16cex wp14">
+  <w:p>
+    <w:pPr>
+      <w:pStyle w:val="Header"/>
+    </w:pPr>
+    <w:r>
+      <w:t>Mihalcea Leonard</w:t>
+    </w:r>
+    <w:r>
+      <w:ptab w:relativeTo="margin" w:alignment="center" w:leader="none"/>
+    </w:r>
+    <w:r>
+      <w:t>Lab 3</w:t>
+    </w:r>
+    <w:r>
+      <w:ptab w:relativeTo="margin" w:alignment="right" w:leader="none"/>
+    </w:r>
+    <w:r>
+      <w:t>935/1</w:t>
+    </w:r>
+  </w:p>
+</w:hdr>
+</file>
+
+<file path=word/numbering.xml><?xml version="1.0" encoding="utf-8"?>
+<w:numbering xmlns:wpc="http://schemas.microsoft.com/office/word/2010/wordprocessingCanvas" xmlns:cx="http://schemas.microsoft.com/office/drawing/2014/chartex" xmlns:cx1="http://schemas.microsoft.com/office/drawing/2015/9/8/chartex" xmlns:cx2="http://schemas.microsoft.com/office/drawing/2015/10/21/chartex" xmlns:cx3="http://schemas.microsoft.com/office/drawing/2016/5/9/chartex" xmlns:cx4="http://schemas.microsoft.com/office/drawing/2016/5/10/chartex" xmlns:cx5="http://schemas.microsoft.com/office/drawing/2016/5/11/chartex" xmlns:cx6="http://schemas.microsoft.com/office/drawing/2016/5/12/chartex" xmlns:cx7="http://schemas.microsoft.com/office/drawing/2016/5/13/chartex" xmlns:cx8="http://schemas.microsoft.com/office/drawing/2016/5/14/chartex" xmlns:mc="http://schemas.openxmlformats.org/markup-compatibility/2006" xmlns:aink="http://schemas.microsoft.com/office/drawing/2016/ink" xmlns:am3d="http://schemas.microsoft.com/office/drawing/2017/model3d" xmlns:o="urn:schemas-microsoft-com:office:office" xmlns:r="http://schemas.openxmlformats.org/officeDocument/2006/relationships" xmlns:m="http://schemas.openxmlformats.org/officeDocument/2006/math" xmlns:v="urn:schemas-microsoft-com:vml" xmlns:wp14="http://schemas.microsoft.com/office/word/2010/wordprocessingDrawing" xmlns:wp="http://schemas.openxmlformats.org/drawingml/2006/wordprocessingDrawing" xmlns:w10="urn:schemas-microsoft-com:office:word" xmlns:w="http://schemas.openxmlformats.org/wordprocessingml/2006/main" xmlns:w14="http://schemas.microsoft.com/office/word/2010/wordml" xmlns:w15="http://schemas.microsoft.com/office/word/2012/wordml" xmlns:w16cex="http://schemas.microsoft.com/office/word/2018/wordml/cex" xmlns:w16cid="http://schemas.microsoft.com/office/word/2016/wordml/cid" xmlns:w16="http://schemas.microsoft.com/office/word/2018/wordml" xmlns:w16se="http://schemas.microsoft.com/office/word/2015/wordml/symex" xmlns:wpg="http://schemas.microsoft.com/office/word/2010/wordprocessingGroup" xmlns:wpi="http://schemas.microsoft.com/office/word/2010/wordprocessingInk" xmlns:wne="http://schemas.microsoft.com/office/word/2006/wordml" xmlns:wps="http://schemas.microsoft.com/office/word/2010/wordprocessingShape" mc:Ignorable="w14 w15 w16se w16cid w16 w16cex wp14">
+  <w:abstractNum w:abstractNumId="0" w15:restartNumberingAfterBreak="0">
+    <w:nsid w:val="7E9E4943"/>
+    <w:multiLevelType w:val="hybridMultilevel"/>
+    <w:tmpl w:val="FCC47AAC"/>
+    <w:lvl w:ilvl="0" w:tplc="5FF4B150">
+      <w:start w:val="1"/>
+      <w:numFmt w:val="decimal"/>
+      <w:lvlText w:val="%1."/>
+      <w:lvlJc w:val="left"/>
+      <w:pPr>
+        <w:ind w:left="1068" w:hanging="360"/>
+      </w:pPr>
+      <w:rPr>
+        <w:rFonts w:hint="default"/>
+      </w:rPr>
+    </w:lvl>
+    <w:lvl w:ilvl="1" w:tplc="04180019" w:tentative="1">
+      <w:start w:val="1"/>
+      <w:numFmt w:val="lowerLetter"/>
+      <w:lvlText w:val="%2."/>
+      <w:lvlJc w:val="left"/>
+      <w:pPr>
+        <w:ind w:left="1788" w:hanging="360"/>
+      </w:pPr>
+    </w:lvl>
+    <w:lvl w:ilvl="2" w:tplc="0418001B" w:tentative="1">
+      <w:start w:val="1"/>
+      <w:numFmt w:val="lowerRoman"/>
+      <w:lvlText w:val="%3."/>
+      <w:lvlJc w:val="right"/>
+      <w:pPr>
+        <w:ind w:left="2508" w:hanging="180"/>
+      </w:pPr>
+    </w:lvl>
+    <w:lvl w:ilvl="3" w:tplc="0418000F" w:tentative="1">
+      <w:start w:val="1"/>
+      <w:numFmt w:val="decimal"/>
+      <w:lvlText w:val="%4."/>
+      <w:lvlJc w:val="left"/>
+      <w:pPr>
+        <w:ind w:left="3228" w:hanging="360"/>
+      </w:pPr>
+    </w:lvl>
+    <w:lvl w:ilvl="4" w:tplc="04180019" w:tentative="1">
+      <w:start w:val="1"/>
+      <w:numFmt w:val="lowerLetter"/>
+      <w:lvlText w:val="%5."/>
+      <w:lvlJc w:val="left"/>
+      <w:pPr>
+        <w:ind w:left="3948" w:hanging="360"/>
+      </w:pPr>
+    </w:lvl>
+    <w:lvl w:ilvl="5" w:tplc="0418001B" w:tentative="1">
+      <w:start w:val="1"/>
+      <w:numFmt w:val="lowerRoman"/>
+      <w:lvlText w:val="%6."/>
+      <w:lvlJc w:val="right"/>
+      <w:pPr>
+        <w:ind w:left="4668" w:hanging="180"/>
+      </w:pPr>
+    </w:lvl>
+    <w:lvl w:ilvl="6" w:tplc="0418000F" w:tentative="1">
+      <w:start w:val="1"/>
+      <w:numFmt w:val="decimal"/>
+      <w:lvlText w:val="%7."/>
+      <w:lvlJc w:val="left"/>
+      <w:pPr>
+        <w:ind w:left="5388" w:hanging="360"/>
+      </w:pPr>
+    </w:lvl>
+    <w:lvl w:ilvl="7" w:tplc="04180019" w:tentative="1">
+      <w:start w:val="1"/>
+      <w:numFmt w:val="lowerLetter"/>
+      <w:lvlText w:val="%8."/>
+      <w:lvlJc w:val="left"/>
+      <w:pPr>
+        <w:ind w:left="6108" w:hanging="360"/>
+      </w:pPr>
+    </w:lvl>
+    <w:lvl w:ilvl="8" w:tplc="0418001B" w:tentative="1">
+      <w:start w:val="1"/>
+      <w:numFmt w:val="lowerRoman"/>
+      <w:lvlText w:val="%9."/>
+      <w:lvlJc w:val="right"/>
+      <w:pPr>
+        <w:ind w:left="6828" w:hanging="180"/>
+      </w:pPr>
+    </w:lvl>
+  </w:abstractNum>
+  <w:num w:numId="1">
+    <w:abstractNumId w:val="0"/>
+  </w:num>
+</w:numbering>
 </file>
 
 <file path=word/styles.xml><?xml version="1.0" encoding="utf-8"?>
@@ -514,6 +3092,49 @@
     <w:name w:val="Normal"/>
     <w:qFormat/>
   </w:style>
+  <w:style w:type="paragraph" w:styleId="Heading1">
+    <w:name w:val="heading 1"/>
+    <w:basedOn w:val="Normal"/>
+    <w:next w:val="Normal"/>
+    <w:link w:val="Heading1Char"/>
+    <w:uiPriority w:val="9"/>
+    <w:qFormat/>
+    <w:rsid w:val="00D20730"/>
+    <w:pPr>
+      <w:keepNext/>
+      <w:keepLines/>
+      <w:spacing w:before="240" w:after="0"/>
+      <w:outlineLvl w:val="0"/>
+    </w:pPr>
+    <w:rPr>
+      <w:rFonts w:asciiTheme="majorHAnsi" w:eastAsiaTheme="majorEastAsia" w:hAnsiTheme="majorHAnsi" w:cstheme="majorBidi"/>
+      <w:color w:val="2F5496" w:themeColor="accent1" w:themeShade="BF"/>
+      <w:sz w:val="32"/>
+      <w:szCs w:val="32"/>
+    </w:rPr>
+  </w:style>
+  <w:style w:type="paragraph" w:styleId="Heading2">
+    <w:name w:val="heading 2"/>
+    <w:basedOn w:val="Normal"/>
+    <w:next w:val="Normal"/>
+    <w:link w:val="Heading2Char"/>
+    <w:uiPriority w:val="9"/>
+    <w:unhideWhenUsed/>
+    <w:qFormat/>
+    <w:rsid w:val="00090D7C"/>
+    <w:pPr>
+      <w:keepNext/>
+      <w:keepLines/>
+      <w:spacing w:before="40" w:after="0"/>
+      <w:outlineLvl w:val="1"/>
+    </w:pPr>
+    <w:rPr>
+      <w:rFonts w:asciiTheme="majorHAnsi" w:eastAsiaTheme="majorEastAsia" w:hAnsiTheme="majorHAnsi" w:cstheme="majorBidi"/>
+      <w:color w:val="2F5496" w:themeColor="accent1" w:themeShade="BF"/>
+      <w:sz w:val="26"/>
+      <w:szCs w:val="26"/>
+    </w:rPr>
+  </w:style>
   <w:style w:type="character" w:default="1" w:styleId="DefaultParagraphFont">
     <w:name w:val="Default Paragraph Font"/>
     <w:uiPriority w:val="1"/>
@@ -563,6 +3184,169 @@
       <w:color w:val="605E5C"/>
       <w:shd w:val="clear" w:color="auto" w:fill="E1DFDD"/>
     </w:rPr>
+  </w:style>
+  <w:style w:type="paragraph" w:styleId="Title">
+    <w:name w:val="Title"/>
+    <w:basedOn w:val="Normal"/>
+    <w:next w:val="Normal"/>
+    <w:link w:val="TitleChar"/>
+    <w:uiPriority w:val="10"/>
+    <w:qFormat/>
+    <w:rsid w:val="00D20730"/>
+    <w:pPr>
+      <w:spacing w:after="0" w:line="240" w:lineRule="auto"/>
+      <w:contextualSpacing/>
+    </w:pPr>
+    <w:rPr>
+      <w:rFonts w:asciiTheme="majorHAnsi" w:eastAsiaTheme="majorEastAsia" w:hAnsiTheme="majorHAnsi" w:cstheme="majorBidi"/>
+      <w:spacing w:val="-10"/>
+      <w:kern w:val="28"/>
+      <w:sz w:val="56"/>
+      <w:szCs w:val="56"/>
+    </w:rPr>
+  </w:style>
+  <w:style w:type="character" w:customStyle="1" w:styleId="TitleChar">
+    <w:name w:val="Title Char"/>
+    <w:basedOn w:val="DefaultParagraphFont"/>
+    <w:link w:val="Title"/>
+    <w:uiPriority w:val="10"/>
+    <w:rsid w:val="00D20730"/>
+    <w:rPr>
+      <w:rFonts w:asciiTheme="majorHAnsi" w:eastAsiaTheme="majorEastAsia" w:hAnsiTheme="majorHAnsi" w:cstheme="majorBidi"/>
+      <w:spacing w:val="-10"/>
+      <w:kern w:val="28"/>
+      <w:sz w:val="56"/>
+      <w:szCs w:val="56"/>
+    </w:rPr>
+  </w:style>
+  <w:style w:type="character" w:customStyle="1" w:styleId="Heading1Char">
+    <w:name w:val="Heading 1 Char"/>
+    <w:basedOn w:val="DefaultParagraphFont"/>
+    <w:link w:val="Heading1"/>
+    <w:uiPriority w:val="9"/>
+    <w:rsid w:val="00D20730"/>
+    <w:rPr>
+      <w:rFonts w:asciiTheme="majorHAnsi" w:eastAsiaTheme="majorEastAsia" w:hAnsiTheme="majorHAnsi" w:cstheme="majorBidi"/>
+      <w:color w:val="2F5496" w:themeColor="accent1" w:themeShade="BF"/>
+      <w:sz w:val="32"/>
+      <w:szCs w:val="32"/>
+    </w:rPr>
+  </w:style>
+  <w:style w:type="paragraph" w:styleId="ListParagraph">
+    <w:name w:val="List Paragraph"/>
+    <w:basedOn w:val="Normal"/>
+    <w:uiPriority w:val="34"/>
+    <w:qFormat/>
+    <w:rsid w:val="00D20730"/>
+    <w:pPr>
+      <w:ind w:left="720"/>
+      <w:contextualSpacing/>
+    </w:pPr>
+  </w:style>
+  <w:style w:type="paragraph" w:styleId="HTMLPreformatted">
+    <w:name w:val="HTML Preformatted"/>
+    <w:basedOn w:val="Normal"/>
+    <w:link w:val="HTMLPreformattedChar"/>
+    <w:uiPriority w:val="99"/>
+    <w:unhideWhenUsed/>
+    <w:rsid w:val="00D20730"/>
+    <w:pPr>
+      <w:tabs>
+        <w:tab w:val="left" w:pos="916"/>
+        <w:tab w:val="left" w:pos="1832"/>
+        <w:tab w:val="left" w:pos="2748"/>
+        <w:tab w:val="left" w:pos="3664"/>
+        <w:tab w:val="left" w:pos="4580"/>
+        <w:tab w:val="left" w:pos="5496"/>
+        <w:tab w:val="left" w:pos="6412"/>
+        <w:tab w:val="left" w:pos="7328"/>
+        <w:tab w:val="left" w:pos="8244"/>
+        <w:tab w:val="left" w:pos="9160"/>
+        <w:tab w:val="left" w:pos="10076"/>
+        <w:tab w:val="left" w:pos="10992"/>
+        <w:tab w:val="left" w:pos="11908"/>
+        <w:tab w:val="left" w:pos="12824"/>
+        <w:tab w:val="left" w:pos="13740"/>
+        <w:tab w:val="left" w:pos="14656"/>
+      </w:tabs>
+      <w:spacing w:after="0" w:line="240" w:lineRule="auto"/>
+    </w:pPr>
+    <w:rPr>
+      <w:rFonts w:ascii="Courier New" w:eastAsia="Times New Roman" w:hAnsi="Courier New" w:cs="Courier New"/>
+      <w:sz w:val="20"/>
+      <w:szCs w:val="20"/>
+      <w:lang w:eastAsia="ro-RO"/>
+    </w:rPr>
+  </w:style>
+  <w:style w:type="character" w:customStyle="1" w:styleId="HTMLPreformattedChar">
+    <w:name w:val="HTML Preformatted Char"/>
+    <w:basedOn w:val="DefaultParagraphFont"/>
+    <w:link w:val="HTMLPreformatted"/>
+    <w:uiPriority w:val="99"/>
+    <w:rsid w:val="00D20730"/>
+    <w:rPr>
+      <w:rFonts w:ascii="Courier New" w:eastAsia="Times New Roman" w:hAnsi="Courier New" w:cs="Courier New"/>
+      <w:sz w:val="20"/>
+      <w:szCs w:val="20"/>
+      <w:lang w:eastAsia="ro-RO"/>
+    </w:rPr>
+  </w:style>
+  <w:style w:type="character" w:customStyle="1" w:styleId="Heading2Char">
+    <w:name w:val="Heading 2 Char"/>
+    <w:basedOn w:val="DefaultParagraphFont"/>
+    <w:link w:val="Heading2"/>
+    <w:uiPriority w:val="9"/>
+    <w:rsid w:val="00090D7C"/>
+    <w:rPr>
+      <w:rFonts w:asciiTheme="majorHAnsi" w:eastAsiaTheme="majorEastAsia" w:hAnsiTheme="majorHAnsi" w:cstheme="majorBidi"/>
+      <w:color w:val="2F5496" w:themeColor="accent1" w:themeShade="BF"/>
+      <w:sz w:val="26"/>
+      <w:szCs w:val="26"/>
+    </w:rPr>
+  </w:style>
+  <w:style w:type="paragraph" w:styleId="Header">
+    <w:name w:val="header"/>
+    <w:basedOn w:val="Normal"/>
+    <w:link w:val="HeaderChar"/>
+    <w:uiPriority w:val="99"/>
+    <w:unhideWhenUsed/>
+    <w:rsid w:val="00560475"/>
+    <w:pPr>
+      <w:tabs>
+        <w:tab w:val="center" w:pos="4513"/>
+        <w:tab w:val="right" w:pos="9026"/>
+      </w:tabs>
+      <w:spacing w:after="0" w:line="240" w:lineRule="auto"/>
+    </w:pPr>
+  </w:style>
+  <w:style w:type="character" w:customStyle="1" w:styleId="HeaderChar">
+    <w:name w:val="Header Char"/>
+    <w:basedOn w:val="DefaultParagraphFont"/>
+    <w:link w:val="Header"/>
+    <w:uiPriority w:val="99"/>
+    <w:rsid w:val="00560475"/>
+  </w:style>
+  <w:style w:type="paragraph" w:styleId="Footer">
+    <w:name w:val="footer"/>
+    <w:basedOn w:val="Normal"/>
+    <w:link w:val="FooterChar"/>
+    <w:uiPriority w:val="99"/>
+    <w:unhideWhenUsed/>
+    <w:rsid w:val="00560475"/>
+    <w:pPr>
+      <w:tabs>
+        <w:tab w:val="center" w:pos="4513"/>
+        <w:tab w:val="right" w:pos="9026"/>
+      </w:tabs>
+      <w:spacing w:after="0" w:line="240" w:lineRule="auto"/>
+    </w:pPr>
+  </w:style>
+  <w:style w:type="character" w:customStyle="1" w:styleId="FooterChar">
+    <w:name w:val="Footer Char"/>
+    <w:basedOn w:val="DefaultParagraphFont"/>
+    <w:link w:val="Footer"/>
+    <w:uiPriority w:val="99"/>
+    <w:rsid w:val="00560475"/>
   </w:style>
 </w:styles>
 </file>

</xml_diff>